<commit_message>
Incorporada matriz de objetivos a plan de pro
</commit_message>
<xml_diff>
--- a/docs/plan-de-proyecto/plan_de_proyecto_con_anexos.docx
+++ b/docs/plan-de-proyecto/plan_de_proyecto_con_anexos.docx
@@ -310,7 +310,7 @@
         <w:rPr>
           <w:rFonts w:asciiTheme="minorHAnsi" w:eastAsiaTheme="minorEastAsia" w:hAnsiTheme="minorHAnsi"/>
           <w:noProof/>
-          <w:lang w:val="en-US"/>
+          <w:lang w:val="es-ES"/>
         </w:rPr>
       </w:pPr>
       <w:r>
@@ -379,7 +379,7 @@
         <w:rPr>
           <w:rFonts w:asciiTheme="minorHAnsi" w:eastAsiaTheme="minorEastAsia" w:hAnsiTheme="minorHAnsi"/>
           <w:noProof/>
-          <w:lang w:val="en-US"/>
+          <w:lang w:val="es-ES"/>
         </w:rPr>
       </w:pPr>
       <w:r>
@@ -439,7 +439,7 @@
         <w:rPr>
           <w:rFonts w:asciiTheme="minorHAnsi" w:eastAsiaTheme="minorEastAsia" w:hAnsiTheme="minorHAnsi"/>
           <w:noProof/>
-          <w:lang w:val="en-US"/>
+          <w:lang w:val="es-ES"/>
         </w:rPr>
       </w:pPr>
       <w:r>
@@ -499,7 +499,7 @@
         <w:rPr>
           <w:rFonts w:asciiTheme="minorHAnsi" w:eastAsiaTheme="minorEastAsia" w:hAnsiTheme="minorHAnsi"/>
           <w:noProof/>
-          <w:lang w:val="en-US"/>
+          <w:lang w:val="es-ES"/>
         </w:rPr>
       </w:pPr>
       <w:r>
@@ -559,7 +559,7 @@
         <w:rPr>
           <w:rFonts w:asciiTheme="minorHAnsi" w:eastAsiaTheme="minorEastAsia" w:hAnsiTheme="minorHAnsi"/>
           <w:noProof/>
-          <w:lang w:val="en-US"/>
+          <w:lang w:val="es-ES"/>
         </w:rPr>
       </w:pPr>
       <w:r>
@@ -620,7 +620,7 @@
         <w:rPr>
           <w:rFonts w:asciiTheme="minorHAnsi" w:eastAsiaTheme="minorEastAsia" w:hAnsiTheme="minorHAnsi"/>
           <w:noProof/>
-          <w:lang w:val="en-US"/>
+          <w:lang w:val="es-ES"/>
         </w:rPr>
       </w:pPr>
       <w:r>
@@ -680,7 +680,7 @@
         <w:rPr>
           <w:rFonts w:asciiTheme="minorHAnsi" w:eastAsiaTheme="minorEastAsia" w:hAnsiTheme="minorHAnsi"/>
           <w:noProof/>
-          <w:lang w:val="en-US"/>
+          <w:lang w:val="es-ES"/>
         </w:rPr>
       </w:pPr>
       <w:r>
@@ -740,7 +740,7 @@
         <w:rPr>
           <w:rFonts w:asciiTheme="minorHAnsi" w:eastAsiaTheme="minorEastAsia" w:hAnsiTheme="minorHAnsi"/>
           <w:noProof/>
-          <w:lang w:val="en-US"/>
+          <w:lang w:val="es-ES"/>
         </w:rPr>
       </w:pPr>
       <w:r>
@@ -800,7 +800,7 @@
         <w:rPr>
           <w:rFonts w:asciiTheme="minorHAnsi" w:eastAsiaTheme="minorEastAsia" w:hAnsiTheme="minorHAnsi"/>
           <w:noProof/>
-          <w:lang w:val="en-US"/>
+          <w:lang w:val="es-ES"/>
         </w:rPr>
       </w:pPr>
       <w:r>
@@ -860,7 +860,7 @@
         <w:rPr>
           <w:rFonts w:asciiTheme="minorHAnsi" w:eastAsiaTheme="minorEastAsia" w:hAnsiTheme="minorHAnsi"/>
           <w:noProof/>
-          <w:lang w:val="en-US"/>
+          <w:lang w:val="es-ES"/>
         </w:rPr>
       </w:pPr>
       <w:r>
@@ -920,7 +920,7 @@
         <w:rPr>
           <w:rFonts w:asciiTheme="minorHAnsi" w:eastAsiaTheme="minorEastAsia" w:hAnsiTheme="minorHAnsi"/>
           <w:noProof/>
-          <w:lang w:val="en-US"/>
+          <w:lang w:val="es-ES"/>
         </w:rPr>
       </w:pPr>
       <w:r>
@@ -980,7 +980,7 @@
         <w:rPr>
           <w:rFonts w:asciiTheme="minorHAnsi" w:eastAsiaTheme="minorEastAsia" w:hAnsiTheme="minorHAnsi"/>
           <w:noProof/>
-          <w:lang w:val="en-US"/>
+          <w:lang w:val="es-ES"/>
         </w:rPr>
       </w:pPr>
       <w:r>
@@ -1040,7 +1040,7 @@
         <w:rPr>
           <w:rFonts w:asciiTheme="minorHAnsi" w:eastAsiaTheme="minorEastAsia" w:hAnsiTheme="minorHAnsi"/>
           <w:noProof/>
-          <w:lang w:val="en-US"/>
+          <w:lang w:val="es-ES"/>
         </w:rPr>
       </w:pPr>
       <w:r>
@@ -1100,7 +1100,7 @@
         <w:rPr>
           <w:rFonts w:asciiTheme="minorHAnsi" w:eastAsiaTheme="minorEastAsia" w:hAnsiTheme="minorHAnsi"/>
           <w:noProof/>
-          <w:lang w:val="en-US"/>
+          <w:lang w:val="es-ES"/>
         </w:rPr>
       </w:pPr>
       <w:r>
@@ -1160,7 +1160,7 @@
         <w:rPr>
           <w:rFonts w:asciiTheme="minorHAnsi" w:eastAsiaTheme="minorEastAsia" w:hAnsiTheme="minorHAnsi"/>
           <w:noProof/>
-          <w:lang w:val="en-US"/>
+          <w:lang w:val="es-ES"/>
         </w:rPr>
       </w:pPr>
       <w:r>
@@ -1220,7 +1220,7 @@
         <w:rPr>
           <w:rFonts w:asciiTheme="minorHAnsi" w:eastAsiaTheme="minorEastAsia" w:hAnsiTheme="minorHAnsi"/>
           <w:noProof/>
-          <w:lang w:val="en-US"/>
+          <w:lang w:val="es-ES"/>
         </w:rPr>
       </w:pPr>
       <w:r>
@@ -1280,7 +1280,7 @@
         <w:rPr>
           <w:rFonts w:asciiTheme="minorHAnsi" w:eastAsiaTheme="minorEastAsia" w:hAnsiTheme="minorHAnsi"/>
           <w:noProof/>
-          <w:lang w:val="en-US"/>
+          <w:lang w:val="es-ES"/>
         </w:rPr>
       </w:pPr>
       <w:r>
@@ -1340,7 +1340,7 @@
         <w:rPr>
           <w:rFonts w:asciiTheme="minorHAnsi" w:eastAsiaTheme="minorEastAsia" w:hAnsiTheme="minorHAnsi"/>
           <w:noProof/>
-          <w:lang w:val="en-US"/>
+          <w:lang w:val="es-ES"/>
         </w:rPr>
       </w:pPr>
       <w:r>
@@ -1400,7 +1400,7 @@
         <w:rPr>
           <w:rFonts w:asciiTheme="minorHAnsi" w:eastAsiaTheme="minorEastAsia" w:hAnsiTheme="minorHAnsi"/>
           <w:noProof/>
-          <w:lang w:val="en-US"/>
+          <w:lang w:val="es-ES"/>
         </w:rPr>
       </w:pPr>
       <w:r>
@@ -1460,7 +1460,7 @@
         <w:rPr>
           <w:rFonts w:asciiTheme="minorHAnsi" w:eastAsiaTheme="minorEastAsia" w:hAnsiTheme="minorHAnsi"/>
           <w:noProof/>
-          <w:lang w:val="en-US"/>
+          <w:lang w:val="es-ES"/>
         </w:rPr>
       </w:pPr>
       <w:r>
@@ -1520,7 +1520,7 @@
         <w:rPr>
           <w:rFonts w:asciiTheme="minorHAnsi" w:eastAsiaTheme="minorEastAsia" w:hAnsiTheme="minorHAnsi"/>
           <w:noProof/>
-          <w:lang w:val="en-US"/>
+          <w:lang w:val="es-ES"/>
         </w:rPr>
       </w:pPr>
       <w:r>
@@ -1580,7 +1580,7 @@
         <w:rPr>
           <w:rFonts w:asciiTheme="minorHAnsi" w:eastAsiaTheme="minorEastAsia" w:hAnsiTheme="minorHAnsi"/>
           <w:noProof/>
-          <w:lang w:val="en-US"/>
+          <w:lang w:val="es-ES"/>
         </w:rPr>
       </w:pPr>
       <w:r>
@@ -1640,7 +1640,7 @@
         <w:rPr>
           <w:rFonts w:asciiTheme="minorHAnsi" w:eastAsiaTheme="minorEastAsia" w:hAnsiTheme="minorHAnsi"/>
           <w:noProof/>
-          <w:lang w:val="en-US"/>
+          <w:lang w:val="es-ES"/>
         </w:rPr>
       </w:pPr>
       <w:r>
@@ -1700,7 +1700,7 @@
         <w:rPr>
           <w:rFonts w:asciiTheme="minorHAnsi" w:eastAsiaTheme="minorEastAsia" w:hAnsiTheme="minorHAnsi"/>
           <w:noProof/>
-          <w:lang w:val="en-US"/>
+          <w:lang w:val="es-ES"/>
         </w:rPr>
       </w:pPr>
       <w:r>
@@ -1760,7 +1760,7 @@
         <w:rPr>
           <w:rFonts w:asciiTheme="minorHAnsi" w:eastAsiaTheme="minorEastAsia" w:hAnsiTheme="minorHAnsi"/>
           <w:noProof/>
-          <w:lang w:val="en-US"/>
+          <w:lang w:val="es-ES"/>
         </w:rPr>
       </w:pPr>
       <w:r>
@@ -1820,7 +1820,7 @@
         <w:rPr>
           <w:rFonts w:asciiTheme="minorHAnsi" w:eastAsiaTheme="minorEastAsia" w:hAnsiTheme="minorHAnsi"/>
           <w:noProof/>
-          <w:lang w:val="en-US"/>
+          <w:lang w:val="es-ES"/>
         </w:rPr>
       </w:pPr>
       <w:r>
@@ -1880,7 +1880,7 @@
         <w:rPr>
           <w:rFonts w:asciiTheme="minorHAnsi" w:eastAsiaTheme="minorEastAsia" w:hAnsiTheme="minorHAnsi"/>
           <w:noProof/>
-          <w:lang w:val="en-US"/>
+          <w:lang w:val="es-ES"/>
         </w:rPr>
       </w:pPr>
       <w:r>
@@ -1940,7 +1940,7 @@
         <w:rPr>
           <w:rFonts w:asciiTheme="minorHAnsi" w:eastAsiaTheme="minorEastAsia" w:hAnsiTheme="minorHAnsi"/>
           <w:noProof/>
-          <w:lang w:val="en-US"/>
+          <w:lang w:val="es-ES"/>
         </w:rPr>
       </w:pPr>
       <w:r>
@@ -2000,7 +2000,7 @@
         <w:rPr>
           <w:rFonts w:asciiTheme="minorHAnsi" w:eastAsiaTheme="minorEastAsia" w:hAnsiTheme="minorHAnsi"/>
           <w:noProof/>
-          <w:lang w:val="en-US"/>
+          <w:lang w:val="es-ES"/>
         </w:rPr>
       </w:pPr>
       <w:r>
@@ -2060,7 +2060,7 @@
         <w:rPr>
           <w:rFonts w:asciiTheme="minorHAnsi" w:eastAsiaTheme="minorEastAsia" w:hAnsiTheme="minorHAnsi"/>
           <w:noProof/>
-          <w:lang w:val="en-US"/>
+          <w:lang w:val="es-ES"/>
         </w:rPr>
       </w:pPr>
       <w:r>
@@ -2120,7 +2120,7 @@
         <w:rPr>
           <w:rFonts w:asciiTheme="minorHAnsi" w:eastAsiaTheme="minorEastAsia" w:hAnsiTheme="minorHAnsi"/>
           <w:noProof/>
-          <w:lang w:val="en-US"/>
+          <w:lang w:val="es-ES"/>
         </w:rPr>
       </w:pPr>
       <w:r>
@@ -2180,7 +2180,7 @@
         <w:rPr>
           <w:rFonts w:asciiTheme="minorHAnsi" w:eastAsiaTheme="minorEastAsia" w:hAnsiTheme="minorHAnsi"/>
           <w:noProof/>
-          <w:lang w:val="en-US"/>
+          <w:lang w:val="es-ES"/>
         </w:rPr>
       </w:pPr>
       <w:r>
@@ -2240,7 +2240,7 @@
         <w:rPr>
           <w:rFonts w:asciiTheme="minorHAnsi" w:eastAsiaTheme="minorEastAsia" w:hAnsiTheme="minorHAnsi"/>
           <w:noProof/>
-          <w:lang w:val="en-US"/>
+          <w:lang w:val="es-ES"/>
         </w:rPr>
       </w:pPr>
       <w:r>
@@ -2300,7 +2300,7 @@
         <w:rPr>
           <w:rFonts w:asciiTheme="minorHAnsi" w:eastAsiaTheme="minorEastAsia" w:hAnsiTheme="minorHAnsi"/>
           <w:noProof/>
-          <w:lang w:val="en-US"/>
+          <w:lang w:val="es-ES"/>
         </w:rPr>
       </w:pPr>
       <w:r>
@@ -2360,7 +2360,7 @@
         <w:rPr>
           <w:rFonts w:asciiTheme="minorHAnsi" w:eastAsiaTheme="minorEastAsia" w:hAnsiTheme="minorHAnsi"/>
           <w:noProof/>
-          <w:lang w:val="en-US"/>
+          <w:lang w:val="es-ES"/>
         </w:rPr>
       </w:pPr>
       <w:r>
@@ -2462,7 +2462,7 @@
         <w:rPr>
           <w:rFonts w:asciiTheme="minorHAnsi" w:eastAsiaTheme="minorEastAsia" w:hAnsiTheme="minorHAnsi"/>
           <w:noProof/>
-          <w:lang w:val="en-US"/>
+          <w:lang w:val="es-ES"/>
         </w:rPr>
       </w:pPr>
       <w:r>
@@ -2531,7 +2531,7 @@
         <w:rPr>
           <w:rFonts w:asciiTheme="minorHAnsi" w:eastAsiaTheme="minorEastAsia" w:hAnsiTheme="minorHAnsi"/>
           <w:noProof/>
-          <w:lang w:val="en-US"/>
+          <w:lang w:val="es-ES"/>
         </w:rPr>
       </w:pPr>
       <w:r>
@@ -2591,7 +2591,7 @@
         <w:rPr>
           <w:rFonts w:asciiTheme="minorHAnsi" w:eastAsiaTheme="minorEastAsia" w:hAnsiTheme="minorHAnsi"/>
           <w:noProof/>
-          <w:lang w:val="en-US"/>
+          <w:lang w:val="es-ES"/>
         </w:rPr>
       </w:pPr>
       <w:r>
@@ -2651,7 +2651,7 @@
         <w:rPr>
           <w:rFonts w:asciiTheme="minorHAnsi" w:eastAsiaTheme="minorEastAsia" w:hAnsiTheme="minorHAnsi"/>
           <w:noProof/>
-          <w:lang w:val="en-US"/>
+          <w:lang w:val="es-ES"/>
         </w:rPr>
       </w:pPr>
       <w:r>
@@ -2711,7 +2711,7 @@
         <w:rPr>
           <w:rFonts w:asciiTheme="minorHAnsi" w:eastAsiaTheme="minorEastAsia" w:hAnsiTheme="minorHAnsi"/>
           <w:noProof/>
-          <w:lang w:val="en-US"/>
+          <w:lang w:val="es-ES"/>
         </w:rPr>
       </w:pPr>
       <w:r>
@@ -2771,7 +2771,7 @@
         <w:rPr>
           <w:rFonts w:asciiTheme="minorHAnsi" w:eastAsiaTheme="minorEastAsia" w:hAnsiTheme="minorHAnsi"/>
           <w:noProof/>
-          <w:lang w:val="en-US"/>
+          <w:lang w:val="es-ES"/>
         </w:rPr>
       </w:pPr>
       <w:r>
@@ -3995,7 +3995,6 @@
           <w:id w:val="-695071312"/>
           <w:citation/>
         </w:sdtPr>
-        <w:sdtEndPr/>
         <w:sdtContent>
           <w:r>
             <w:fldChar w:fldCharType="begin"/>
@@ -4889,13 +4888,7 @@
                               <w:rPr>
                                 <w:lang w:val="es-ES"/>
                               </w:rPr>
-                              <w:t xml:space="preserve">Baja calidad </w:t>
-                            </w:r>
-                            <w:r>
-                              <w:rPr>
-                                <w:lang w:val="es-ES"/>
-                              </w:rPr>
-                              <w:t>de los procesos administrativos</w:t>
+                              <w:t>Baja calidad de los procesos administrativos</w:t>
                             </w:r>
                           </w:p>
                         </w:txbxContent>
@@ -4935,13 +4928,7 @@
                         <w:rPr>
                           <w:lang w:val="es-ES"/>
                         </w:rPr>
-                        <w:t xml:space="preserve">Baja calidad </w:t>
-                      </w:r>
-                      <w:r>
-                        <w:rPr>
-                          <w:lang w:val="es-ES"/>
-                        </w:rPr>
-                        <w:t>de los procesos administrativos</w:t>
+                        <w:t>Baja calidad de los procesos administrativos</w:t>
                       </w:r>
                     </w:p>
                   </w:txbxContent>
@@ -7341,7 +7328,6 @@
           <w:id w:val="-2133238052"/>
           <w:citation/>
         </w:sdtPr>
-        <w:sdtEndPr/>
         <w:sdtContent>
           <w:r>
             <w:fldChar w:fldCharType="begin"/>
@@ -9943,8 +9929,6 @@
         <w:pStyle w:val="Heading1"/>
       </w:pPr>
       <w:bookmarkStart w:id="37" w:name="_Toc466043386"/>
-      <w:bookmarkStart w:id="38" w:name="_GoBack"/>
-      <w:bookmarkEnd w:id="38"/>
       <w:r>
         <w:lastRenderedPageBreak/>
         <w:t>Organización del proyecto</w:t>
@@ -9955,11 +9939,11 @@
       <w:pPr>
         <w:pStyle w:val="Heading2"/>
       </w:pPr>
-      <w:bookmarkStart w:id="39" w:name="_Toc466043387"/>
+      <w:bookmarkStart w:id="38" w:name="_Toc466043387"/>
       <w:r>
         <w:t>Estructura organizacional</w:t>
       </w:r>
-      <w:bookmarkEnd w:id="39"/>
+      <w:bookmarkEnd w:id="38"/>
     </w:p>
     <w:p/>
     <w:p>
@@ -9990,8 +9974,8 @@
       <w:pPr>
         <w:pStyle w:val="Caption"/>
       </w:pPr>
-      <w:bookmarkStart w:id="40" w:name="_Toc466043405"/>
-      <w:bookmarkStart w:id="41" w:name="_Toc466043424"/>
+      <w:bookmarkStart w:id="39" w:name="_Toc466043405"/>
+      <w:bookmarkStart w:id="40" w:name="_Toc466043424"/>
       <w:r>
         <w:t xml:space="preserve">Figura </w:t>
       </w:r>
@@ -10016,8 +10000,8 @@
       <w:r>
         <w:t>. Estructura organizacional</w:t>
       </w:r>
+      <w:bookmarkEnd w:id="39"/>
       <w:bookmarkEnd w:id="40"/>
-      <w:bookmarkEnd w:id="41"/>
     </w:p>
     <w:p/>
     <w:p>
@@ -10150,11 +10134,11 @@
       <w:pPr>
         <w:pStyle w:val="Heading2"/>
       </w:pPr>
-      <w:bookmarkStart w:id="42" w:name="_Toc466043388"/>
+      <w:bookmarkStart w:id="41" w:name="_Toc466043388"/>
       <w:r>
         <w:t>Interfaces e interacciones</w:t>
       </w:r>
-      <w:bookmarkEnd w:id="42"/>
+      <w:bookmarkEnd w:id="41"/>
     </w:p>
     <w:p/>
     <w:p>
@@ -10162,7 +10146,7 @@
         <w:pStyle w:val="Caption"/>
         <w:keepNext/>
       </w:pPr>
-      <w:bookmarkStart w:id="43" w:name="_Toc466043412"/>
+      <w:bookmarkStart w:id="42" w:name="_Toc466043412"/>
       <w:r>
         <w:t xml:space="preserve">Tabla </w:t>
       </w:r>
@@ -10187,7 +10171,7 @@
       <w:r>
         <w:t>. Interfaces e interacciones</w:t>
       </w:r>
-      <w:bookmarkEnd w:id="43"/>
+      <w:bookmarkEnd w:id="42"/>
     </w:p>
     <w:tbl>
       <w:tblPr>
@@ -10649,12 +10633,12 @@
       <w:pPr>
         <w:pStyle w:val="Heading2"/>
       </w:pPr>
-      <w:bookmarkStart w:id="44" w:name="_Toc466043389"/>
+      <w:bookmarkStart w:id="43" w:name="_Toc466043389"/>
       <w:r>
         <w:lastRenderedPageBreak/>
         <w:t>Responsables</w:t>
       </w:r>
-      <w:bookmarkEnd w:id="44"/>
+      <w:bookmarkEnd w:id="43"/>
     </w:p>
     <w:p/>
     <w:p>
@@ -10662,7 +10646,7 @@
         <w:pStyle w:val="Caption"/>
         <w:keepNext/>
       </w:pPr>
-      <w:bookmarkStart w:id="45" w:name="_Toc466043413"/>
+      <w:bookmarkStart w:id="44" w:name="_Toc466043413"/>
       <w:r>
         <w:t xml:space="preserve">Tabla </w:t>
       </w:r>
@@ -10687,7 +10671,7 @@
       <w:r>
         <w:t>. Responsables de actividades</w:t>
       </w:r>
-      <w:bookmarkEnd w:id="45"/>
+      <w:bookmarkEnd w:id="44"/>
     </w:p>
     <w:tbl>
       <w:tblPr>
@@ -12564,22 +12548,22 @@
       <w:pPr>
         <w:pStyle w:val="Heading1"/>
       </w:pPr>
-      <w:bookmarkStart w:id="46" w:name="_Toc466043390"/>
+      <w:bookmarkStart w:id="45" w:name="_Toc466043390"/>
       <w:r>
         <w:lastRenderedPageBreak/>
         <w:t>Proceso de gestión</w:t>
       </w:r>
-      <w:bookmarkEnd w:id="46"/>
+      <w:bookmarkEnd w:id="45"/>
     </w:p>
     <w:p>
       <w:pPr>
         <w:pStyle w:val="Heading2"/>
       </w:pPr>
-      <w:bookmarkStart w:id="47" w:name="_Toc466043391"/>
+      <w:bookmarkStart w:id="46" w:name="_Toc466043391"/>
       <w:r>
         <w:t>Gestión de riesgos</w:t>
       </w:r>
-      <w:bookmarkEnd w:id="47"/>
+      <w:bookmarkEnd w:id="46"/>
     </w:p>
     <w:p/>
     <w:p>
@@ -12587,7 +12571,7 @@
         <w:pStyle w:val="Caption"/>
         <w:keepNext/>
       </w:pPr>
-      <w:bookmarkStart w:id="48" w:name="_Toc466043414"/>
+      <w:bookmarkStart w:id="47" w:name="_Toc466043414"/>
       <w:r>
         <w:t xml:space="preserve">Tabla </w:t>
       </w:r>
@@ -12621,7 +12605,7 @@
       <w:r>
         <w:t>iesgos</w:t>
       </w:r>
-      <w:bookmarkEnd w:id="48"/>
+      <w:bookmarkEnd w:id="47"/>
     </w:p>
     <w:tbl>
       <w:tblPr>
@@ -13093,7 +13077,7 @@
         <w:pStyle w:val="Caption"/>
         <w:keepNext/>
       </w:pPr>
-      <w:bookmarkStart w:id="49" w:name="_Toc466043415"/>
+      <w:bookmarkStart w:id="48" w:name="_Toc466043415"/>
       <w:r>
         <w:t xml:space="preserve">Tabla </w:t>
       </w:r>
@@ -13121,7 +13105,7 @@
       <w:r>
         <w:t>Mecanismos de monitoreo</w:t>
       </w:r>
-      <w:bookmarkEnd w:id="49"/>
+      <w:bookmarkEnd w:id="48"/>
     </w:p>
     <w:tbl>
       <w:tblPr>
@@ -13388,7 +13372,7 @@
         <w:pStyle w:val="Caption"/>
         <w:keepNext/>
       </w:pPr>
-      <w:bookmarkStart w:id="50" w:name="_Toc466043416"/>
+      <w:bookmarkStart w:id="49" w:name="_Toc466043416"/>
       <w:r>
         <w:t xml:space="preserve">Tabla </w:t>
       </w:r>
@@ -13416,7 +13400,7 @@
       <w:r>
         <w:t>Clasificación de probabilidad</w:t>
       </w:r>
-      <w:bookmarkEnd w:id="50"/>
+      <w:bookmarkEnd w:id="49"/>
     </w:p>
     <w:tbl>
       <w:tblPr>
@@ -13753,7 +13737,7 @@
         <w:pStyle w:val="Caption"/>
         <w:keepNext/>
       </w:pPr>
-      <w:bookmarkStart w:id="51" w:name="_Toc466043417"/>
+      <w:bookmarkStart w:id="50" w:name="_Toc466043417"/>
       <w:r>
         <w:lastRenderedPageBreak/>
         <w:t xml:space="preserve">Tabla </w:t>
@@ -13782,7 +13766,7 @@
       <w:r>
         <w:t>Plan de respuesta de riesgos</w:t>
       </w:r>
-      <w:bookmarkEnd w:id="51"/>
+      <w:bookmarkEnd w:id="50"/>
     </w:p>
     <w:tbl>
       <w:tblPr>
@@ -15291,22 +15275,22 @@
       <w:pPr>
         <w:pStyle w:val="Heading2"/>
       </w:pPr>
-      <w:bookmarkStart w:id="52" w:name="_Toc466043392"/>
+      <w:bookmarkStart w:id="51" w:name="_Toc466043392"/>
       <w:r>
         <w:lastRenderedPageBreak/>
         <w:t>Mecanismos de control y ajuste</w:t>
       </w:r>
-      <w:bookmarkEnd w:id="52"/>
+      <w:bookmarkEnd w:id="51"/>
     </w:p>
     <w:p>
       <w:pPr>
         <w:pStyle w:val="Heading3"/>
       </w:pPr>
-      <w:bookmarkStart w:id="53" w:name="_Toc466043393"/>
+      <w:bookmarkStart w:id="52" w:name="_Toc466043393"/>
       <w:r>
         <w:t>Mecanismos para la gestión de calidad</w:t>
       </w:r>
-      <w:bookmarkEnd w:id="53"/>
+      <w:bookmarkEnd w:id="52"/>
     </w:p>
     <w:p>
       <w:r>
@@ -16187,11 +16171,11 @@
       <w:pPr>
         <w:pStyle w:val="Heading3"/>
       </w:pPr>
-      <w:bookmarkStart w:id="54" w:name="_Toc466043394"/>
+      <w:bookmarkStart w:id="53" w:name="_Toc466043394"/>
       <w:r>
         <w:t>Mecanismos para la gestión de configuración</w:t>
       </w:r>
-      <w:bookmarkEnd w:id="54"/>
+      <w:bookmarkEnd w:id="53"/>
     </w:p>
     <w:p>
       <w:pPr>
@@ -16249,12 +16233,12 @@
       <w:pPr>
         <w:pStyle w:val="Heading3"/>
       </w:pPr>
-      <w:bookmarkStart w:id="55" w:name="_Toc466043395"/>
+      <w:bookmarkStart w:id="54" w:name="_Toc466043395"/>
       <w:r>
         <w:lastRenderedPageBreak/>
         <w:t>Mecanismos para verificación</w:t>
       </w:r>
-      <w:bookmarkEnd w:id="55"/>
+      <w:bookmarkEnd w:id="54"/>
     </w:p>
     <w:p>
       <w:r>
@@ -16390,11 +16374,11 @@
       <w:pPr>
         <w:pStyle w:val="Heading3"/>
       </w:pPr>
-      <w:bookmarkStart w:id="56" w:name="_Toc466043396"/>
+      <w:bookmarkStart w:id="55" w:name="_Toc466043396"/>
       <w:r>
         <w:t>Mecanismos para la gestión del proyecto</w:t>
       </w:r>
-      <w:bookmarkEnd w:id="56"/>
+      <w:bookmarkEnd w:id="55"/>
     </w:p>
     <w:p>
       <w:pPr>
@@ -16624,12 +16608,12 @@
       <w:pPr>
         <w:pStyle w:val="Heading2"/>
       </w:pPr>
-      <w:bookmarkStart w:id="57" w:name="_Toc466043397"/>
+      <w:bookmarkStart w:id="56" w:name="_Toc466043397"/>
       <w:r>
         <w:lastRenderedPageBreak/>
         <w:t>Recursos</w:t>
       </w:r>
-      <w:bookmarkEnd w:id="57"/>
+      <w:bookmarkEnd w:id="56"/>
     </w:p>
     <w:p/>
     <w:p>
@@ -16637,7 +16621,7 @@
         <w:pStyle w:val="Caption"/>
         <w:keepNext/>
       </w:pPr>
-      <w:bookmarkStart w:id="58" w:name="_Toc466043418"/>
+      <w:bookmarkStart w:id="57" w:name="_Toc466043418"/>
       <w:r>
         <w:t xml:space="preserve">Tabla </w:t>
       </w:r>
@@ -16662,7 +16646,7 @@
       <w:r>
         <w:t>. Recursos a utilizar</w:t>
       </w:r>
-      <w:bookmarkEnd w:id="58"/>
+      <w:bookmarkEnd w:id="57"/>
     </w:p>
     <w:tbl>
       <w:tblPr>
@@ -18296,22 +18280,22 @@
       <w:pPr>
         <w:pStyle w:val="Heading1"/>
       </w:pPr>
-      <w:bookmarkStart w:id="59" w:name="_Toc466043398"/>
+      <w:bookmarkStart w:id="58" w:name="_Toc466043398"/>
       <w:r>
         <w:lastRenderedPageBreak/>
         <w:t>Líneas de trabajo, distribución de recursos humanos y cronogramas</w:t>
       </w:r>
-      <w:bookmarkEnd w:id="59"/>
+      <w:bookmarkEnd w:id="58"/>
     </w:p>
     <w:p>
       <w:pPr>
         <w:pStyle w:val="Heading2"/>
       </w:pPr>
-      <w:bookmarkStart w:id="60" w:name="_Toc466043399"/>
+      <w:bookmarkStart w:id="59" w:name="_Toc466043399"/>
       <w:r>
         <w:t>Líneas de trabajo</w:t>
       </w:r>
-      <w:bookmarkEnd w:id="60"/>
+      <w:bookmarkEnd w:id="59"/>
     </w:p>
     <w:p/>
     <w:p>
@@ -18319,7 +18303,7 @@
         <w:pStyle w:val="Caption"/>
         <w:keepNext/>
       </w:pPr>
-      <w:bookmarkStart w:id="61" w:name="_Toc466043419"/>
+      <w:bookmarkStart w:id="60" w:name="_Toc466043419"/>
       <w:r>
         <w:t xml:space="preserve">Tabla </w:t>
       </w:r>
@@ -18344,7 +18328,7 @@
       <w:r>
         <w:t>. Líneas de trabajo</w:t>
       </w:r>
-      <w:bookmarkEnd w:id="61"/>
+      <w:bookmarkEnd w:id="60"/>
     </w:p>
     <w:tbl>
       <w:tblPr>
@@ -22315,12 +22299,12 @@
       <w:pPr>
         <w:pStyle w:val="Heading2"/>
       </w:pPr>
-      <w:bookmarkStart w:id="62" w:name="_Toc466043400"/>
+      <w:bookmarkStart w:id="61" w:name="_Toc466043400"/>
       <w:r>
         <w:lastRenderedPageBreak/>
         <w:t>Dependencias</w:t>
       </w:r>
-      <w:bookmarkEnd w:id="62"/>
+      <w:bookmarkEnd w:id="61"/>
     </w:p>
     <w:p/>
     <w:p>
@@ -22328,7 +22312,7 @@
         <w:pStyle w:val="Caption"/>
         <w:keepNext/>
       </w:pPr>
-      <w:bookmarkStart w:id="63" w:name="_Toc466043420"/>
+      <w:bookmarkStart w:id="62" w:name="_Toc466043420"/>
       <w:r>
         <w:t xml:space="preserve">Tabla </w:t>
       </w:r>
@@ -22353,7 +22337,7 @@
       <w:r>
         <w:t>. Dependencias</w:t>
       </w:r>
-      <w:bookmarkEnd w:id="63"/>
+      <w:bookmarkEnd w:id="62"/>
     </w:p>
     <w:tbl>
       <w:tblPr>
@@ -22876,12 +22860,12 @@
       <w:pPr>
         <w:pStyle w:val="Heading2"/>
       </w:pPr>
-      <w:bookmarkStart w:id="64" w:name="_Toc466043401"/>
+      <w:bookmarkStart w:id="63" w:name="_Toc466043401"/>
       <w:r>
         <w:lastRenderedPageBreak/>
         <w:t>Distribución de recursos humanos</w:t>
       </w:r>
-      <w:bookmarkEnd w:id="64"/>
+      <w:bookmarkEnd w:id="63"/>
     </w:p>
     <w:p/>
     <w:p>
@@ -22889,7 +22873,7 @@
         <w:pStyle w:val="Caption"/>
         <w:keepNext/>
       </w:pPr>
-      <w:bookmarkStart w:id="65" w:name="_Toc466043421"/>
+      <w:bookmarkStart w:id="64" w:name="_Toc466043421"/>
       <w:r>
         <w:t xml:space="preserve">Tabla </w:t>
       </w:r>
@@ -22914,7 +22898,7 @@
       <w:r>
         <w:t>. Distribución de RRHH</w:t>
       </w:r>
-      <w:bookmarkEnd w:id="65"/>
+      <w:bookmarkEnd w:id="64"/>
     </w:p>
     <w:tbl>
       <w:tblPr>
@@ -26072,12 +26056,12 @@
       <w:pPr>
         <w:pStyle w:val="Heading2"/>
       </w:pPr>
-      <w:bookmarkStart w:id="66" w:name="_Toc466043402"/>
+      <w:bookmarkStart w:id="65" w:name="_Toc466043402"/>
       <w:r>
         <w:lastRenderedPageBreak/>
         <w:t>Cronograma</w:t>
       </w:r>
-      <w:bookmarkEnd w:id="66"/>
+      <w:bookmarkEnd w:id="65"/>
     </w:p>
     <w:p>
       <w:pPr>
@@ -26129,8 +26113,8 @@
       <w:pPr>
         <w:pStyle w:val="Caption"/>
       </w:pPr>
-      <w:bookmarkStart w:id="67" w:name="_Toc466043406"/>
-      <w:bookmarkStart w:id="68" w:name="_Toc466043425"/>
+      <w:bookmarkStart w:id="66" w:name="_Toc466043406"/>
+      <w:bookmarkStart w:id="67" w:name="_Toc466043425"/>
       <w:r>
         <w:t xml:space="preserve">Figura </w:t>
       </w:r>
@@ -26155,8 +26139,8 @@
       <w:r>
         <w:t>. Cronograma parte 1</w:t>
       </w:r>
+      <w:bookmarkEnd w:id="66"/>
       <w:bookmarkEnd w:id="67"/>
-      <w:bookmarkEnd w:id="68"/>
     </w:p>
     <w:p>
       <w:pPr>
@@ -26209,8 +26193,8 @@
       <w:pPr>
         <w:pStyle w:val="Caption"/>
       </w:pPr>
-      <w:bookmarkStart w:id="69" w:name="_Toc466043407"/>
-      <w:bookmarkStart w:id="70" w:name="_Toc466043426"/>
+      <w:bookmarkStart w:id="68" w:name="_Toc466043407"/>
+      <w:bookmarkStart w:id="69" w:name="_Toc466043426"/>
       <w:r>
         <w:t xml:space="preserve">Figura </w:t>
       </w:r>
@@ -26241,8 +26225,8 @@
       <w:r>
         <w:t>2</w:t>
       </w:r>
+      <w:bookmarkEnd w:id="68"/>
       <w:bookmarkEnd w:id="69"/>
-      <w:bookmarkEnd w:id="70"/>
     </w:p>
     <w:p>
       <w:pPr>
@@ -26297,8 +26281,8 @@
         <w:pStyle w:val="Caption"/>
         <w:jc w:val="both"/>
       </w:pPr>
-      <w:bookmarkStart w:id="71" w:name="_Toc466043408"/>
-      <w:bookmarkStart w:id="72" w:name="_Toc466043427"/>
+      <w:bookmarkStart w:id="70" w:name="_Toc466043408"/>
+      <w:bookmarkStart w:id="71" w:name="_Toc466043427"/>
       <w:r>
         <w:t xml:space="preserve">Figura </w:t>
       </w:r>
@@ -26329,8 +26313,8 @@
       <w:r>
         <w:t>3</w:t>
       </w:r>
+      <w:bookmarkEnd w:id="70"/>
       <w:bookmarkEnd w:id="71"/>
-      <w:bookmarkEnd w:id="72"/>
     </w:p>
     <w:p/>
     <w:p/>
@@ -26408,8 +26392,8 @@
           <w:docGrid w:linePitch="360"/>
         </w:sectPr>
       </w:pPr>
-      <w:bookmarkStart w:id="73" w:name="_Toc466043409"/>
-      <w:bookmarkStart w:id="74" w:name="_Toc466043428"/>
+      <w:bookmarkStart w:id="72" w:name="_Toc466043409"/>
+      <w:bookmarkStart w:id="73" w:name="_Toc466043428"/>
       <w:r>
         <w:t xml:space="preserve">Figura </w:t>
       </w:r>
@@ -26440,13 +26424,13 @@
       <w:r>
         <w:t>4</w:t>
       </w:r>
+      <w:bookmarkEnd w:id="72"/>
       <w:bookmarkEnd w:id="73"/>
-      <w:bookmarkEnd w:id="74"/>
       <w:r>
         <w:tab/>
       </w:r>
     </w:p>
-    <w:bookmarkStart w:id="75" w:name="_Toc466043403" w:displacedByCustomXml="next"/>
+    <w:bookmarkStart w:id="74" w:name="_Toc466043403" w:displacedByCustomXml="next"/>
     <w:sdt>
       <w:sdtPr>
         <w:rPr>
@@ -26480,14 +26464,13 @@
             </w:rPr>
             <w:t>Bibliografía</w:t>
           </w:r>
-          <w:bookmarkEnd w:id="75"/>
+          <w:bookmarkEnd w:id="74"/>
         </w:p>
         <w:sdt>
           <w:sdtPr>
             <w:id w:val="111145805"/>
             <w:bibliography/>
           </w:sdtPr>
-          <w:sdtEndPr/>
           <w:sdtContent>
             <w:p>
               <w:pPr>
@@ -26546,7 +26529,7 @@
               <w:r>
                 <w:rPr>
                   <w:noProof/>
-                  <w:lang w:val="es-CL"/>
+                  <w:lang w:val="en-US"/>
                 </w:rPr>
                 <w:t xml:space="preserve">Osterwalder, A. (2013). </w:t>
               </w:r>
@@ -26555,16 +26538,23 @@
                   <w:i/>
                   <w:iCs/>
                   <w:noProof/>
-                  <w:lang w:val="es-CL"/>
+                  <w:lang w:val="en-US"/>
                 </w:rPr>
                 <w:t>Bussiness Model Generation.</w:t>
               </w:r>
               <w:r>
                 <w:rPr>
                   <w:noProof/>
+                  <w:lang w:val="en-US"/>
+                </w:rPr>
+                <w:t xml:space="preserve"> </w:t>
+              </w:r>
+              <w:r>
+                <w:rPr>
+                  <w:noProof/>
                   <w:lang w:val="es-CL"/>
                 </w:rPr>
-                <w:t xml:space="preserve"> Hoboken, NJ, USA: Wiley.</w:t>
+                <w:t>Hoboken, NJ, USA: Wiley.</w:t>
               </w:r>
             </w:p>
             <w:p>
@@ -26581,6 +26571,464 @@
         </w:sdt>
       </w:sdtContent>
     </w:sdt>
+    <w:p>
+      <w:r>
+        <w:br w:type="page"/>
+      </w:r>
+    </w:p>
+    <w:p>
+      <w:pPr>
+        <w:pStyle w:val="Heading1"/>
+      </w:pPr>
+      <w:r>
+        <w:lastRenderedPageBreak/>
+        <w:t>Objetivos específicos S.M.A.R.T</w:t>
+      </w:r>
+    </w:p>
+    <w:p/>
+    <w:tbl>
+      <w:tblPr>
+        <w:tblStyle w:val="ListTable6Colorful-Accent1"/>
+        <w:tblW w:w="8937" w:type="dxa"/>
+        <w:tblLook w:val="04A0" w:firstRow="1" w:lastRow="0" w:firstColumn="1" w:lastColumn="0" w:noHBand="0" w:noVBand="1"/>
+      </w:tblPr>
+      <w:tblGrid>
+        <w:gridCol w:w="1043"/>
+        <w:gridCol w:w="1243"/>
+        <w:gridCol w:w="1696"/>
+        <w:gridCol w:w="1696"/>
+        <w:gridCol w:w="1696"/>
+        <w:gridCol w:w="1563"/>
+      </w:tblGrid>
+      <w:tr>
+        <w:trPr>
+          <w:cnfStyle w:val="100000000000" w:firstRow="1" w:lastRow="0" w:firstColumn="0" w:lastColumn="0" w:oddVBand="0" w:evenVBand="0" w:oddHBand="0" w:evenHBand="0" w:firstRowFirstColumn="0" w:firstRowLastColumn="0" w:lastRowFirstColumn="0" w:lastRowLastColumn="0"/>
+        </w:trPr>
+        <w:tc>
+          <w:tcPr>
+            <w:cnfStyle w:val="001000000000" w:firstRow="0" w:lastRow="0" w:firstColumn="1" w:lastColumn="0" w:oddVBand="0" w:evenVBand="0" w:oddHBand="0" w:evenHBand="0" w:firstRowFirstColumn="0" w:firstRowLastColumn="0" w:lastRowFirstColumn="0" w:lastRowLastColumn="0"/>
+            <w:tcW w:w="1043" w:type="dxa"/>
+          </w:tcPr>
+          <w:p>
+            <w:r>
+              <w:t>Nro. objetivo</w:t>
+            </w:r>
+          </w:p>
+        </w:tc>
+        <w:tc>
+          <w:tcPr>
+            <w:tcW w:w="1243" w:type="dxa"/>
+          </w:tcPr>
+          <w:p>
+            <w:pPr>
+              <w:cnfStyle w:val="100000000000" w:firstRow="1" w:lastRow="0" w:firstColumn="0" w:lastColumn="0" w:oddVBand="0" w:evenVBand="0" w:oddHBand="0" w:evenHBand="0" w:firstRowFirstColumn="0" w:firstRowLastColumn="0" w:lastRowFirstColumn="0" w:lastRowLastColumn="0"/>
+            </w:pPr>
+            <w:r>
+              <w:t>Proceso afectado</w:t>
+            </w:r>
+          </w:p>
+        </w:tc>
+        <w:tc>
+          <w:tcPr>
+            <w:tcW w:w="1696" w:type="dxa"/>
+          </w:tcPr>
+          <w:p>
+            <w:pPr>
+              <w:cnfStyle w:val="100000000000" w:firstRow="1" w:lastRow="0" w:firstColumn="0" w:lastColumn="0" w:oddVBand="0" w:evenVBand="0" w:oddHBand="0" w:evenHBand="0" w:firstRowFirstColumn="0" w:firstRowLastColumn="0" w:lastRowFirstColumn="0" w:lastRowLastColumn="0"/>
+            </w:pPr>
+            <w:r>
+              <w:t>Situación actual</w:t>
+            </w:r>
+          </w:p>
+        </w:tc>
+        <w:tc>
+          <w:tcPr>
+            <w:tcW w:w="1696" w:type="dxa"/>
+          </w:tcPr>
+          <w:p>
+            <w:pPr>
+              <w:cnfStyle w:val="100000000000" w:firstRow="1" w:lastRow="0" w:firstColumn="0" w:lastColumn="0" w:oddVBand="0" w:evenVBand="0" w:oddHBand="0" w:evenHBand="0" w:firstRowFirstColumn="0" w:firstRowLastColumn="0" w:lastRowFirstColumn="0" w:lastRowLastColumn="0"/>
+            </w:pPr>
+            <w:r>
+              <w:t>Objetivo</w:t>
+            </w:r>
+          </w:p>
+        </w:tc>
+        <w:tc>
+          <w:tcPr>
+            <w:tcW w:w="1696" w:type="dxa"/>
+          </w:tcPr>
+          <w:p>
+            <w:pPr>
+              <w:cnfStyle w:val="100000000000" w:firstRow="1" w:lastRow="0" w:firstColumn="0" w:lastColumn="0" w:oddVBand="0" w:evenVBand="0" w:oddHBand="0" w:evenHBand="0" w:firstRowFirstColumn="0" w:firstRowLastColumn="0" w:lastRowFirstColumn="0" w:lastRowLastColumn="0"/>
+            </w:pPr>
+            <w:r>
+              <w:t>Métrica</w:t>
+            </w:r>
+          </w:p>
+        </w:tc>
+        <w:tc>
+          <w:tcPr>
+            <w:tcW w:w="1563" w:type="dxa"/>
+          </w:tcPr>
+          <w:p>
+            <w:pPr>
+              <w:cnfStyle w:val="100000000000" w:firstRow="1" w:lastRow="0" w:firstColumn="0" w:lastColumn="0" w:oddVBand="0" w:evenVBand="0" w:oddHBand="0" w:evenHBand="0" w:firstRowFirstColumn="0" w:firstRowLastColumn="0" w:lastRowFirstColumn="0" w:lastRowLastColumn="0"/>
+            </w:pPr>
+            <w:r>
+              <w:t>Criterio de éxito</w:t>
+            </w:r>
+          </w:p>
+        </w:tc>
+      </w:tr>
+      <w:tr>
+        <w:trPr>
+          <w:cnfStyle w:val="000000100000" w:firstRow="0" w:lastRow="0" w:firstColumn="0" w:lastColumn="0" w:oddVBand="0" w:evenVBand="0" w:oddHBand="1" w:evenHBand="0" w:firstRowFirstColumn="0" w:firstRowLastColumn="0" w:lastRowFirstColumn="0" w:lastRowLastColumn="0"/>
+        </w:trPr>
+        <w:tc>
+          <w:tcPr>
+            <w:cnfStyle w:val="001000000000" w:firstRow="0" w:lastRow="0" w:firstColumn="1" w:lastColumn="0" w:oddVBand="0" w:evenVBand="0" w:oddHBand="0" w:evenHBand="0" w:firstRowFirstColumn="0" w:firstRowLastColumn="0" w:lastRowFirstColumn="0" w:lastRowLastColumn="0"/>
+            <w:tcW w:w="1043" w:type="dxa"/>
+          </w:tcPr>
+          <w:p>
+            <w:r>
+              <w:t>1</w:t>
+            </w:r>
+          </w:p>
+        </w:tc>
+        <w:tc>
+          <w:tcPr>
+            <w:tcW w:w="1243" w:type="dxa"/>
+          </w:tcPr>
+          <w:p>
+            <w:pPr>
+              <w:cnfStyle w:val="000000100000" w:firstRow="0" w:lastRow="0" w:firstColumn="0" w:lastColumn="0" w:oddVBand="0" w:evenVBand="0" w:oddHBand="1" w:evenHBand="0" w:firstRowFirstColumn="0" w:firstRowLastColumn="0" w:lastRowFirstColumn="0" w:lastRowLastColumn="0"/>
+            </w:pPr>
+            <w:r>
+              <w:t>Pago de honorarios</w:t>
+            </w:r>
+          </w:p>
+          <w:p>
+            <w:pPr>
+              <w:cnfStyle w:val="000000100000" w:firstRow="0" w:lastRow="0" w:firstColumn="0" w:lastColumn="0" w:oddVBand="0" w:evenVBand="0" w:oddHBand="1" w:evenHBand="0" w:firstRowFirstColumn="0" w:firstRowLastColumn="0" w:lastRowFirstColumn="0" w:lastRowLastColumn="0"/>
+            </w:pPr>
+            <w:r>
+              <w:t>médicos</w:t>
+            </w:r>
+          </w:p>
+          <w:p>
+            <w:pPr>
+              <w:cnfStyle w:val="000000100000" w:firstRow="0" w:lastRow="0" w:firstColumn="0" w:lastColumn="0" w:oddVBand="0" w:evenVBand="0" w:oddHBand="1" w:evenHBand="0" w:firstRowFirstColumn="0" w:firstRowLastColumn="0" w:lastRowFirstColumn="0" w:lastRowLastColumn="0"/>
+            </w:pPr>
+            <w:r>
+              <w:t>Pago boleta de honorarios</w:t>
+            </w:r>
+          </w:p>
+        </w:tc>
+        <w:tc>
+          <w:tcPr>
+            <w:tcW w:w="1696" w:type="dxa"/>
+          </w:tcPr>
+          <w:p>
+            <w:pPr>
+              <w:cnfStyle w:val="000000100000" w:firstRow="0" w:lastRow="0" w:firstColumn="0" w:lastColumn="0" w:oddVBand="0" w:evenVBand="0" w:oddHBand="1" w:evenHBand="0" w:firstRowFirstColumn="0" w:firstRowLastColumn="0" w:lastRowFirstColumn="0" w:lastRowLastColumn="0"/>
+            </w:pPr>
+            <w:r>
+              <w:t>Completar el proceso hoy toma 10 horas hombre mensuales</w:t>
+            </w:r>
+          </w:p>
+        </w:tc>
+        <w:tc>
+          <w:tcPr>
+            <w:tcW w:w="1696" w:type="dxa"/>
+          </w:tcPr>
+          <w:p>
+            <w:pPr>
+              <w:cnfStyle w:val="000000100000" w:firstRow="0" w:lastRow="0" w:firstColumn="0" w:lastColumn="0" w:oddVBand="0" w:evenVBand="0" w:oddHBand="1" w:evenHBand="0" w:firstRowFirstColumn="0" w:firstRowLastColumn="0" w:lastRowFirstColumn="0" w:lastRowLastColumn="0"/>
+            </w:pPr>
+            <w:r>
+              <w:t xml:space="preserve">Reducir el tiempo que toma completar el proceso </w:t>
+            </w:r>
+          </w:p>
+        </w:tc>
+        <w:tc>
+          <w:tcPr>
+            <w:tcW w:w="1696" w:type="dxa"/>
+          </w:tcPr>
+          <w:p>
+            <w:pPr>
+              <w:cnfStyle w:val="000000100000" w:firstRow="0" w:lastRow="0" w:firstColumn="0" w:lastColumn="0" w:oddVBand="0" w:evenVBand="0" w:oddHBand="1" w:evenHBand="0" w:firstRowFirstColumn="0" w:firstRowLastColumn="0" w:lastRowFirstColumn="0" w:lastRowLastColumn="0"/>
+            </w:pPr>
+            <w:r>
+              <w:t>Se cronometra el tiempo usado para este proceso</w:t>
+            </w:r>
+          </w:p>
+        </w:tc>
+        <w:tc>
+          <w:tcPr>
+            <w:tcW w:w="1563" w:type="dxa"/>
+          </w:tcPr>
+          <w:p>
+            <w:pPr>
+              <w:cnfStyle w:val="000000100000" w:firstRow="0" w:lastRow="0" w:firstColumn="0" w:lastColumn="0" w:oddVBand="0" w:evenVBand="0" w:oddHBand="1" w:evenHBand="0" w:firstRowFirstColumn="0" w:firstRowLastColumn="0" w:lastRowFirstColumn="0" w:lastRowLastColumn="0"/>
+            </w:pPr>
+            <w:r>
+              <w:t>Reducir el tiempo de ejecución en al menos un 50% del tiempo actual bajo condiciones normales.</w:t>
+            </w:r>
+          </w:p>
+        </w:tc>
+      </w:tr>
+      <w:tr>
+        <w:trPr>
+          <w:trHeight w:val="250"/>
+        </w:trPr>
+        <w:tc>
+          <w:tcPr>
+            <w:cnfStyle w:val="001000000000" w:firstRow="0" w:lastRow="0" w:firstColumn="1" w:lastColumn="0" w:oddVBand="0" w:evenVBand="0" w:oddHBand="0" w:evenHBand="0" w:firstRowFirstColumn="0" w:firstRowLastColumn="0" w:lastRowFirstColumn="0" w:lastRowLastColumn="0"/>
+            <w:tcW w:w="1043" w:type="dxa"/>
+          </w:tcPr>
+          <w:p>
+            <w:r>
+              <w:t>2</w:t>
+            </w:r>
+          </w:p>
+        </w:tc>
+        <w:tc>
+          <w:tcPr>
+            <w:tcW w:w="1243" w:type="dxa"/>
+          </w:tcPr>
+          <w:p>
+            <w:pPr>
+              <w:cnfStyle w:val="000000000000" w:firstRow="0" w:lastRow="0" w:firstColumn="0" w:lastColumn="0" w:oddVBand="0" w:evenVBand="0" w:oddHBand="0" w:evenHBand="0" w:firstRowFirstColumn="0" w:firstRowLastColumn="0" w:lastRowFirstColumn="0" w:lastRowLastColumn="0"/>
+            </w:pPr>
+            <w:r>
+              <w:t>Entrega de exámenes</w:t>
+            </w:r>
+          </w:p>
+        </w:tc>
+        <w:tc>
+          <w:tcPr>
+            <w:tcW w:w="1696" w:type="dxa"/>
+          </w:tcPr>
+          <w:p>
+            <w:pPr>
+              <w:cnfStyle w:val="000000000000" w:firstRow="0" w:lastRow="0" w:firstColumn="0" w:lastColumn="0" w:oddVBand="0" w:evenVBand="0" w:oddHBand="0" w:evenHBand="0" w:firstRowFirstColumn="0" w:firstRowLastColumn="0" w:lastRowFirstColumn="0" w:lastRowLastColumn="0"/>
+            </w:pPr>
+            <w:r>
+              <w:t>Luego de realizar los exámenes se le entrega los resultados a los pacientes</w:t>
+            </w:r>
+          </w:p>
+        </w:tc>
+        <w:tc>
+          <w:tcPr>
+            <w:tcW w:w="1696" w:type="dxa"/>
+          </w:tcPr>
+          <w:p>
+            <w:pPr>
+              <w:cnfStyle w:val="000000000000" w:firstRow="0" w:lastRow="0" w:firstColumn="0" w:lastColumn="0" w:oddVBand="0" w:evenVBand="0" w:oddHBand="0" w:evenHBand="0" w:firstRowFirstColumn="0" w:firstRowLastColumn="0" w:lastRowFirstColumn="0" w:lastRowLastColumn="0"/>
+            </w:pPr>
+            <w:r>
+              <w:t>Reducir la incertidumbre de los pacientes</w:t>
+            </w:r>
+          </w:p>
+        </w:tc>
+        <w:tc>
+          <w:tcPr>
+            <w:tcW w:w="1696" w:type="dxa"/>
+          </w:tcPr>
+          <w:p>
+            <w:pPr>
+              <w:cnfStyle w:val="000000000000" w:firstRow="0" w:lastRow="0" w:firstColumn="0" w:lastColumn="0" w:oddVBand="0" w:evenVBand="0" w:oddHBand="0" w:evenHBand="0" w:firstRowFirstColumn="0" w:firstRowLastColumn="0" w:lastRowFirstColumn="0" w:lastRowLastColumn="0"/>
+            </w:pPr>
+            <w:r>
+              <w:t>Se encuesta a los pacientes midiendo su nivel de incertidumbre</w:t>
+            </w:r>
+          </w:p>
+        </w:tc>
+        <w:tc>
+          <w:tcPr>
+            <w:tcW w:w="1563" w:type="dxa"/>
+          </w:tcPr>
+          <w:p>
+            <w:pPr>
+              <w:cnfStyle w:val="000000000000" w:firstRow="0" w:lastRow="0" w:firstColumn="0" w:lastColumn="0" w:oddVBand="0" w:evenVBand="0" w:oddHBand="0" w:evenHBand="0" w:firstRowFirstColumn="0" w:firstRowLastColumn="0" w:lastRowFirstColumn="0" w:lastRowLastColumn="0"/>
+            </w:pPr>
+            <w:r>
+              <w:t>Reducir la incertidumbre en al menos un 2%</w:t>
+            </w:r>
+          </w:p>
+        </w:tc>
+      </w:tr>
+      <w:tr>
+        <w:trPr>
+          <w:cnfStyle w:val="000000100000" w:firstRow="0" w:lastRow="0" w:firstColumn="0" w:lastColumn="0" w:oddVBand="0" w:evenVBand="0" w:oddHBand="1" w:evenHBand="0" w:firstRowFirstColumn="0" w:firstRowLastColumn="0" w:lastRowFirstColumn="0" w:lastRowLastColumn="0"/>
+          <w:trHeight w:val="250"/>
+        </w:trPr>
+        <w:tc>
+          <w:tcPr>
+            <w:cnfStyle w:val="001000000000" w:firstRow="0" w:lastRow="0" w:firstColumn="1" w:lastColumn="0" w:oddVBand="0" w:evenVBand="0" w:oddHBand="0" w:evenHBand="0" w:firstRowFirstColumn="0" w:firstRowLastColumn="0" w:lastRowFirstColumn="0" w:lastRowLastColumn="0"/>
+            <w:tcW w:w="1043" w:type="dxa"/>
+          </w:tcPr>
+          <w:p>
+            <w:r>
+              <w:t>3</w:t>
+            </w:r>
+          </w:p>
+        </w:tc>
+        <w:tc>
+          <w:tcPr>
+            <w:tcW w:w="1243" w:type="dxa"/>
+          </w:tcPr>
+          <w:p>
+            <w:pPr>
+              <w:cnfStyle w:val="000000100000" w:firstRow="0" w:lastRow="0" w:firstColumn="0" w:lastColumn="0" w:oddVBand="0" w:evenVBand="0" w:oddHBand="1" w:evenHBand="0" w:firstRowFirstColumn="0" w:firstRowLastColumn="0" w:lastRowFirstColumn="0" w:lastRowLastColumn="0"/>
+            </w:pPr>
+            <w:r>
+              <w:t>Cierre de cajas</w:t>
+            </w:r>
+          </w:p>
+        </w:tc>
+        <w:tc>
+          <w:tcPr>
+            <w:tcW w:w="1696" w:type="dxa"/>
+          </w:tcPr>
+          <w:p>
+            <w:pPr>
+              <w:cnfStyle w:val="000000100000" w:firstRow="0" w:lastRow="0" w:firstColumn="0" w:lastColumn="0" w:oddVBand="0" w:evenVBand="0" w:oddHBand="1" w:evenHBand="0" w:firstRowFirstColumn="0" w:firstRowLastColumn="0" w:lastRowFirstColumn="0" w:lastRowLastColumn="0"/>
+            </w:pPr>
+            <w:r>
+              <w:t>Al final del día se cierran las cajas y se cuadra el dinero manualmente</w:t>
+            </w:r>
+          </w:p>
+        </w:tc>
+        <w:tc>
+          <w:tcPr>
+            <w:tcW w:w="1696" w:type="dxa"/>
+          </w:tcPr>
+          <w:p>
+            <w:pPr>
+              <w:cnfStyle w:val="000000100000" w:firstRow="0" w:lastRow="0" w:firstColumn="0" w:lastColumn="0" w:oddVBand="0" w:evenVBand="0" w:oddHBand="1" w:evenHBand="0" w:firstRowFirstColumn="0" w:firstRowLastColumn="0" w:lastRowFirstColumn="0" w:lastRowLastColumn="0"/>
+            </w:pPr>
+            <w:r>
+              <w:t>Asegurar la confiabilidad de los cierres de cajas</w:t>
+            </w:r>
+          </w:p>
+        </w:tc>
+        <w:tc>
+          <w:tcPr>
+            <w:tcW w:w="1696" w:type="dxa"/>
+          </w:tcPr>
+          <w:p>
+            <w:pPr>
+              <w:cnfStyle w:val="000000100000" w:firstRow="0" w:lastRow="0" w:firstColumn="0" w:lastColumn="0" w:oddVBand="0" w:evenVBand="0" w:oddHBand="1" w:evenHBand="0" w:firstRowFirstColumn="0" w:firstRowLastColumn="0" w:lastRowFirstColumn="0" w:lastRowLastColumn="0"/>
+            </w:pPr>
+            <w:r>
+              <w:t>Contabilizar cuadres de cajas correctos</w:t>
+            </w:r>
+          </w:p>
+        </w:tc>
+        <w:tc>
+          <w:tcPr>
+            <w:tcW w:w="1563" w:type="dxa"/>
+          </w:tcPr>
+          <w:p>
+            <w:pPr>
+              <w:cnfStyle w:val="000000100000" w:firstRow="0" w:lastRow="0" w:firstColumn="0" w:lastColumn="0" w:oddVBand="0" w:evenVBand="0" w:oddHBand="1" w:evenHBand="0" w:firstRowFirstColumn="0" w:firstRowLastColumn="0" w:lastRowFirstColumn="0" w:lastRowLastColumn="0"/>
+            </w:pPr>
+            <w:r>
+              <w:t>Tener al menos un 99% de cuadres de caja correctos</w:t>
+            </w:r>
+          </w:p>
+        </w:tc>
+      </w:tr>
+      <w:tr>
+        <w:trPr>
+          <w:trHeight w:val="250"/>
+        </w:trPr>
+        <w:tc>
+          <w:tcPr>
+            <w:cnfStyle w:val="001000000000" w:firstRow="0" w:lastRow="0" w:firstColumn="1" w:lastColumn="0" w:oddVBand="0" w:evenVBand="0" w:oddHBand="0" w:evenHBand="0" w:firstRowFirstColumn="0" w:firstRowLastColumn="0" w:lastRowFirstColumn="0" w:lastRowLastColumn="0"/>
+            <w:tcW w:w="1043" w:type="dxa"/>
+          </w:tcPr>
+          <w:p>
+            <w:r>
+              <w:t>4</w:t>
+            </w:r>
+          </w:p>
+        </w:tc>
+        <w:tc>
+          <w:tcPr>
+            <w:tcW w:w="1243" w:type="dxa"/>
+          </w:tcPr>
+          <w:p>
+            <w:pPr>
+              <w:cnfStyle w:val="000000000000" w:firstRow="0" w:lastRow="0" w:firstColumn="0" w:lastColumn="0" w:oddVBand="0" w:evenVBand="0" w:oddHBand="0" w:evenHBand="0" w:firstRowFirstColumn="0" w:firstRowLastColumn="0" w:lastRowFirstColumn="0" w:lastRowLastColumn="0"/>
+            </w:pPr>
+            <w:r>
+              <w:t>Ingreso del paciente</w:t>
+            </w:r>
+          </w:p>
+        </w:tc>
+        <w:tc>
+          <w:tcPr>
+            <w:tcW w:w="1696" w:type="dxa"/>
+          </w:tcPr>
+          <w:p>
+            <w:pPr>
+              <w:cnfStyle w:val="000000000000" w:firstRow="0" w:lastRow="0" w:firstColumn="0" w:lastColumn="0" w:oddVBand="0" w:evenVBand="0" w:oddHBand="0" w:evenHBand="0" w:firstRowFirstColumn="0" w:firstRowLastColumn="0" w:lastRowFirstColumn="0" w:lastRowLastColumn="0"/>
+            </w:pPr>
+            <w:r>
+              <w:t>No hay documentación del detalle de los procedimientos</w:t>
+            </w:r>
+          </w:p>
+        </w:tc>
+        <w:tc>
+          <w:tcPr>
+            <w:tcW w:w="1696" w:type="dxa"/>
+          </w:tcPr>
+          <w:p>
+            <w:pPr>
+              <w:cnfStyle w:val="000000000000" w:firstRow="0" w:lastRow="0" w:firstColumn="0" w:lastColumn="0" w:oddVBand="0" w:evenVBand="0" w:oddHBand="0" w:evenHBand="0" w:firstRowFirstColumn="0" w:firstRowLastColumn="0" w:lastRowFirstColumn="0" w:lastRowLastColumn="0"/>
+            </w:pPr>
+            <w:r>
+              <w:t>Tener detalle de los procedimientos de médicos, enfermeros y tecnólogos</w:t>
+            </w:r>
+          </w:p>
+        </w:tc>
+        <w:tc>
+          <w:tcPr>
+            <w:tcW w:w="1696" w:type="dxa"/>
+          </w:tcPr>
+          <w:p>
+            <w:pPr>
+              <w:cnfStyle w:val="000000000000" w:firstRow="0" w:lastRow="0" w:firstColumn="0" w:lastColumn="0" w:oddVBand="0" w:evenVBand="0" w:oddHBand="0" w:evenHBand="0" w:firstRowFirstColumn="0" w:firstRowLastColumn="0" w:lastRowFirstColumn="0" w:lastRowLastColumn="0"/>
+            </w:pPr>
+            <w:r>
+              <w:t xml:space="preserve">Comparar nivel de detalle de procedimientos médicos actuales con los finales </w:t>
+            </w:r>
+          </w:p>
+        </w:tc>
+        <w:tc>
+          <w:tcPr>
+            <w:tcW w:w="1563" w:type="dxa"/>
+          </w:tcPr>
+          <w:p>
+            <w:pPr>
+              <w:cnfStyle w:val="000000000000" w:firstRow="0" w:lastRow="0" w:firstColumn="0" w:lastColumn="0" w:oddVBand="0" w:evenVBand="0" w:oddHBand="0" w:evenHBand="0" w:firstRowFirstColumn="0" w:firstRowLastColumn="0" w:lastRowFirstColumn="0" w:lastRowLastColumn="0"/>
+            </w:pPr>
+            <w:r>
+              <w:t>Incrementar el nivel de información en al menos un 99%</w:t>
+            </w:r>
+          </w:p>
+        </w:tc>
+      </w:tr>
+    </w:tbl>
+    <w:p/>
+    <w:p/>
+    <w:p>
+      <w:bookmarkStart w:id="75" w:name="_GoBack"/>
+      <w:bookmarkEnd w:id="75"/>
+    </w:p>
     <w:sectPr>
       <w:pgSz w:w="12240" w:h="15840"/>
       <w:pgMar w:top="1440" w:right="1440" w:bottom="1440" w:left="1440" w:header="709" w:footer="709" w:gutter="0"/>
@@ -26623,7 +27071,6 @@
         <w:docPartUnique/>
       </w:docPartObj>
     </w:sdtPr>
-    <w:sdtEndPr/>
     <w:sdtContent>
       <w:p>
         <w:pPr>
@@ -26688,7 +27135,7 @@
             <w:noProof/>
             <w:lang w:val="es-ES"/>
           </w:rPr>
-          <w:t>14</w:t>
+          <w:t>20</w:t>
         </w:r>
         <w:r>
           <w:fldChar w:fldCharType="end"/>
@@ -26727,7 +27174,6 @@
         <w:docPartUnique/>
       </w:docPartObj>
     </w:sdtPr>
-    <w:sdtEndPr/>
     <w:sdtContent>
       <w:p>
         <w:pPr>
@@ -26869,7 +27315,6 @@
         <w:docPartUnique/>
       </w:docPartObj>
     </w:sdtPr>
-    <w:sdtEndPr/>
     <w:sdtContent>
       <w:p>
         <w:pPr>
@@ -26908,7 +27353,7 @@
             <w:noProof/>
             <w:lang w:val="es-ES"/>
           </w:rPr>
-          <w:t>38</w:t>
+          <w:t>32</w:t>
         </w:r>
         <w:r>
           <w:fldChar w:fldCharType="end"/>
@@ -34465,93 +34910,93 @@
     </dgm:pt>
   </dgm:ptLst>
   <dgm:cxnLst>
-    <dgm:cxn modelId="{D9AA7E4F-6CDE-094D-988D-94FA3895064B}" type="presOf" srcId="{17D2686D-FB37-4650-9997-37C5AE699601}" destId="{2AF7BFB9-8E78-4BA8-9226-5FFD57DCB69D}" srcOrd="0" destOrd="0" presId="urn:microsoft.com/office/officeart/2005/8/layout/orgChart1"/>
+    <dgm:cxn modelId="{40362B40-620B-9A42-A5B4-266E8D87E08B}" type="presOf" srcId="{9605A8FC-0B20-44EC-B4DC-2C64897F3218}" destId="{B805B864-FED3-47CF-AB75-57C75B7979BD}" srcOrd="1" destOrd="0" presId="urn:microsoft.com/office/officeart/2005/8/layout/orgChart1"/>
+    <dgm:cxn modelId="{0910F6D7-2F79-DD4F-9BE4-57F97365621F}" type="presOf" srcId="{9605A8FC-0B20-44EC-B4DC-2C64897F3218}" destId="{20967916-DBC3-4772-AC6E-80B61336A42B}" srcOrd="0" destOrd="0" presId="urn:microsoft.com/office/officeart/2005/8/layout/orgChart1"/>
+    <dgm:cxn modelId="{E5CAC9C2-A94C-F747-8B4B-B6AC375168C9}" type="presOf" srcId="{83C2E802-A1E4-40D9-9B04-16DD911214E8}" destId="{55774A3D-21FB-4A3B-AD9A-44F1994328A8}" srcOrd="0" destOrd="0" presId="urn:microsoft.com/office/officeart/2005/8/layout/orgChart1"/>
     <dgm:cxn modelId="{D544BCAE-582C-486D-B770-A78FABA2192A}" srcId="{48347569-2D44-4187-8E76-E01E096B72F4}" destId="{589A2777-9AF4-491A-A97B-6E6C709B3283}" srcOrd="0" destOrd="0" parTransId="{C97E3CD4-306A-44C5-9200-822C58ECC4A3}" sibTransId="{2D6B7466-3FBF-4978-A2F5-449A03386E56}"/>
+    <dgm:cxn modelId="{C32C8F91-4B1C-4946-B68B-7EB531F2AF8D}" type="presOf" srcId="{C97E3CD4-306A-44C5-9200-822C58ECC4A3}" destId="{F4A28CDB-FF3F-4012-B8B0-38A1800A2096}" srcOrd="0" destOrd="0" presId="urn:microsoft.com/office/officeart/2005/8/layout/orgChart1"/>
+    <dgm:cxn modelId="{A7292D55-6714-3B47-82A6-018C203CA058}" type="presOf" srcId="{94B23D3E-BD45-4FA0-9736-F0B3BCFCBFFE}" destId="{9BF67DDF-7787-4F50-B039-7392461AD898}" srcOrd="0" destOrd="0" presId="urn:microsoft.com/office/officeart/2005/8/layout/orgChart1"/>
     <dgm:cxn modelId="{C6031F02-71F0-4134-99B9-4F10216A5BA2}" srcId="{589A2777-9AF4-491A-A97B-6E6C709B3283}" destId="{C496BD74-19CB-46EB-862B-875A5289DC73}" srcOrd="2" destOrd="0" parTransId="{3E77FAEB-6253-4BCB-A8BD-F64DF15941A3}" sibTransId="{0FEB1AEA-1CB3-4995-813F-765E890849B9}"/>
-    <dgm:cxn modelId="{F3D027BE-C39F-6744-8911-865752B05D22}" type="presOf" srcId="{94B23D3E-BD45-4FA0-9736-F0B3BCFCBFFE}" destId="{9BF67DDF-7787-4F50-B039-7392461AD898}" srcOrd="0" destOrd="0" presId="urn:microsoft.com/office/officeart/2005/8/layout/orgChart1"/>
-    <dgm:cxn modelId="{B69BCC66-8152-A047-9376-AAFDA7E8AF52}" type="presOf" srcId="{589A2777-9AF4-491A-A97B-6E6C709B3283}" destId="{BDC8841B-8EDB-4597-8243-9F4FD5675C78}" srcOrd="1" destOrd="0" presId="urn:microsoft.com/office/officeart/2005/8/layout/orgChart1"/>
-    <dgm:cxn modelId="{372D1AA4-4E6C-5642-82F6-8537250A66AB}" type="presOf" srcId="{589A2777-9AF4-491A-A97B-6E6C709B3283}" destId="{9FDD5839-824F-4F90-B720-B486A3CC8069}" srcOrd="0" destOrd="0" presId="urn:microsoft.com/office/officeart/2005/8/layout/orgChart1"/>
-    <dgm:cxn modelId="{6A8CBD30-FC32-BB49-8C3D-0EECE0FF9ADB}" type="presOf" srcId="{94B23D3E-BD45-4FA0-9736-F0B3BCFCBFFE}" destId="{2129378C-BA12-4D51-9FD4-EC7012575F83}" srcOrd="1" destOrd="0" presId="urn:microsoft.com/office/officeart/2005/8/layout/orgChart1"/>
-    <dgm:cxn modelId="{5EC2F07A-70EC-C640-8045-2947CCAD6F95}" type="presOf" srcId="{C496BD74-19CB-46EB-862B-875A5289DC73}" destId="{E38B9066-00F8-494E-955D-FDA83C85B670}" srcOrd="0" destOrd="0" presId="urn:microsoft.com/office/officeart/2005/8/layout/orgChart1"/>
-    <dgm:cxn modelId="{35345849-A0DA-814C-987E-64258425F244}" type="presOf" srcId="{3E77FAEB-6253-4BCB-A8BD-F64DF15941A3}" destId="{4AC446E9-5EA3-4104-9A6A-6BB4559C7F1B}" srcOrd="0" destOrd="0" presId="urn:microsoft.com/office/officeart/2005/8/layout/orgChart1"/>
-    <dgm:cxn modelId="{4BB38F8E-BB47-7742-B07C-6100A06B63CF}" type="presOf" srcId="{4A590890-CE07-4E1B-99BD-5193AF6F0560}" destId="{55A3A6D7-775E-4B65-A7B5-A9F6264F63EF}" srcOrd="0" destOrd="0" presId="urn:microsoft.com/office/officeart/2005/8/layout/orgChart1"/>
-    <dgm:cxn modelId="{4A85218E-902B-3F48-AB65-C31262EED196}" type="presOf" srcId="{3CC69F16-2EE9-4916-A606-987F8317B751}" destId="{5818E70F-C5C2-4B45-A80A-81542A3C5AE7}" srcOrd="1" destOrd="0" presId="urn:microsoft.com/office/officeart/2005/8/layout/orgChart1"/>
-    <dgm:cxn modelId="{F40D75C6-3DA5-0F44-ADB2-13D28A90E679}" type="presOf" srcId="{D6E78E02-2FC6-45D9-BBD1-1397F595C456}" destId="{BA71F716-B112-458F-8838-548FF5B9C93A}" srcOrd="0" destOrd="0" presId="urn:microsoft.com/office/officeart/2005/8/layout/orgChart1"/>
+    <dgm:cxn modelId="{927FF079-1F63-214C-84A8-033ED40F525B}" type="presOf" srcId="{D6E78E02-2FC6-45D9-BBD1-1397F595C456}" destId="{BA71F716-B112-458F-8838-548FF5B9C93A}" srcOrd="0" destOrd="0" presId="urn:microsoft.com/office/officeart/2005/8/layout/orgChart1"/>
+    <dgm:cxn modelId="{FD704F44-BBD8-3847-B18A-446855F6C90F}" type="presOf" srcId="{AABA9C2A-AC39-4C3B-8C4E-A71A46F44AC5}" destId="{88C888B0-2047-41DA-A048-687AAA45645D}" srcOrd="0" destOrd="0" presId="urn:microsoft.com/office/officeart/2005/8/layout/orgChart1"/>
+    <dgm:cxn modelId="{97A251B3-B256-464E-8DA1-F20A05588B85}" type="presOf" srcId="{4A590890-CE07-4E1B-99BD-5193AF6F0560}" destId="{55A3A6D7-775E-4B65-A7B5-A9F6264F63EF}" srcOrd="0" destOrd="0" presId="urn:microsoft.com/office/officeart/2005/8/layout/orgChart1"/>
+    <dgm:cxn modelId="{AD3B09D1-2BF9-5049-8D45-51F14E045CE5}" type="presOf" srcId="{589A2777-9AF4-491A-A97B-6E6C709B3283}" destId="{BDC8841B-8EDB-4597-8243-9F4FD5675C78}" srcOrd="1" destOrd="0" presId="urn:microsoft.com/office/officeart/2005/8/layout/orgChart1"/>
+    <dgm:cxn modelId="{C0ABC9FC-4055-2640-A659-FB9536C61E46}" type="presOf" srcId="{AABA9C2A-AC39-4C3B-8C4E-A71A46F44AC5}" destId="{1EAB3C11-6A4F-43AC-B211-86055116A01E}" srcOrd="1" destOrd="0" presId="urn:microsoft.com/office/officeart/2005/8/layout/orgChart1"/>
+    <dgm:cxn modelId="{E69D1A8B-F14D-9040-BE56-6FE85E140C17}" type="presOf" srcId="{114AEEA0-36D2-44AF-9FF5-DD1265A193D8}" destId="{E2FE614C-B35B-4510-B538-0B712DBF98B7}" srcOrd="1" destOrd="0" presId="urn:microsoft.com/office/officeart/2005/8/layout/orgChart1"/>
     <dgm:cxn modelId="{55BD99AA-0806-42CD-8B57-DB941F52AD94}" srcId="{48347569-2D44-4187-8E76-E01E096B72F4}" destId="{AABA9C2A-AC39-4C3B-8C4E-A71A46F44AC5}" srcOrd="1" destOrd="0" parTransId="{D6E78E02-2FC6-45D9-BBD1-1397F595C456}" sibTransId="{85836242-B649-4FD0-B8C0-85580A5AE8CC}"/>
-    <dgm:cxn modelId="{61249393-B285-334F-AA0E-CF16A937859E}" type="presOf" srcId="{83C2E802-A1E4-40D9-9B04-16DD911214E8}" destId="{55774A3D-21FB-4A3B-AD9A-44F1994328A8}" srcOrd="0" destOrd="0" presId="urn:microsoft.com/office/officeart/2005/8/layout/orgChart1"/>
-    <dgm:cxn modelId="{0D166842-2492-A34E-9DE2-3A035BBBAA8D}" type="presOf" srcId="{114AEEA0-36D2-44AF-9FF5-DD1265A193D8}" destId="{E2FE614C-B35B-4510-B538-0B712DBF98B7}" srcOrd="1" destOrd="0" presId="urn:microsoft.com/office/officeart/2005/8/layout/orgChart1"/>
+    <dgm:cxn modelId="{B3C06562-0E63-3145-9E80-09DD9B1A39DC}" type="presOf" srcId="{C496BD74-19CB-46EB-862B-875A5289DC73}" destId="{E38B9066-00F8-494E-955D-FDA83C85B670}" srcOrd="0" destOrd="0" presId="urn:microsoft.com/office/officeart/2005/8/layout/orgChart1"/>
     <dgm:cxn modelId="{6E91DD04-9FDD-4BAF-96F5-859770B209B7}" srcId="{83C2E802-A1E4-40D9-9B04-16DD911214E8}" destId="{48347569-2D44-4187-8E76-E01E096B72F4}" srcOrd="0" destOrd="0" parTransId="{8108A6FC-538E-4E74-B415-8EEFDD70FEF8}" sibTransId="{F0329AF9-EA15-4E78-826F-31DD480B0AB9}"/>
     <dgm:cxn modelId="{D34A1D29-CCB6-4C0A-AAC6-D96F7B0680C7}" srcId="{48347569-2D44-4187-8E76-E01E096B72F4}" destId="{3CC69F16-2EE9-4916-A606-987F8317B751}" srcOrd="3" destOrd="0" parTransId="{4A590890-CE07-4E1B-99BD-5193AF6F0560}" sibTransId="{F25FFF06-7851-4C2A-9AC7-E4445F9D1A06}"/>
-    <dgm:cxn modelId="{A65B6606-BBD2-A34B-9084-883058848713}" type="presOf" srcId="{114AEEA0-36D2-44AF-9FF5-DD1265A193D8}" destId="{779B4EAE-1347-4513-AEE0-C4C84F9A9F21}" srcOrd="0" destOrd="0" presId="urn:microsoft.com/office/officeart/2005/8/layout/orgChart1"/>
-    <dgm:cxn modelId="{EC32268E-C7AB-2341-A5DC-B2DC43E6D481}" type="presOf" srcId="{C97E3CD4-306A-44C5-9200-822C58ECC4A3}" destId="{F4A28CDB-FF3F-4012-B8B0-38A1800A2096}" srcOrd="0" destOrd="0" presId="urn:microsoft.com/office/officeart/2005/8/layout/orgChart1"/>
-    <dgm:cxn modelId="{0CB8E37B-194A-0C42-8890-60B443350B26}" type="presOf" srcId="{48347569-2D44-4187-8E76-E01E096B72F4}" destId="{8932BDAF-7795-4AEB-A2FC-8074C28024D0}" srcOrd="1" destOrd="0" presId="urn:microsoft.com/office/officeart/2005/8/layout/orgChart1"/>
+    <dgm:cxn modelId="{B7F15FC6-C87D-1E49-9851-28CC019356BE}" type="presOf" srcId="{48347569-2D44-4187-8E76-E01E096B72F4}" destId="{8932BDAF-7795-4AEB-A2FC-8074C28024D0}" srcOrd="1" destOrd="0" presId="urn:microsoft.com/office/officeart/2005/8/layout/orgChart1"/>
+    <dgm:cxn modelId="{E4F558EE-5742-C642-9BC1-F79939EFC52E}" type="presOf" srcId="{48347569-2D44-4187-8E76-E01E096B72F4}" destId="{4377A0B1-66D2-45BC-9E33-1825128E382B}" srcOrd="0" destOrd="0" presId="urn:microsoft.com/office/officeart/2005/8/layout/orgChart1"/>
     <dgm:cxn modelId="{6478A9C8-CB29-4172-971B-33FBE99FFE39}" srcId="{589A2777-9AF4-491A-A97B-6E6C709B3283}" destId="{114AEEA0-36D2-44AF-9FF5-DD1265A193D8}" srcOrd="1" destOrd="0" parTransId="{687ECD2D-38F3-42F1-AB87-89E51267D4A5}" sibTransId="{0F055995-9182-494B-ADB4-648906D05C25}"/>
-    <dgm:cxn modelId="{BD491154-7437-814B-9103-3C2CA202F89F}" type="presOf" srcId="{9605A8FC-0B20-44EC-B4DC-2C64897F3218}" destId="{B805B864-FED3-47CF-AB75-57C75B7979BD}" srcOrd="1" destOrd="0" presId="urn:microsoft.com/office/officeart/2005/8/layout/orgChart1"/>
+    <dgm:cxn modelId="{C3537C33-A595-9444-B6AE-54967C525665}" type="presOf" srcId="{114AEEA0-36D2-44AF-9FF5-DD1265A193D8}" destId="{779B4EAE-1347-4513-AEE0-C4C84F9A9F21}" srcOrd="0" destOrd="0" presId="urn:microsoft.com/office/officeart/2005/8/layout/orgChart1"/>
+    <dgm:cxn modelId="{68AB0E22-AB97-A74C-A5A6-6A1E8DBD40FC}" type="presOf" srcId="{17D2686D-FB37-4650-9997-37C5AE699601}" destId="{2AF7BFB9-8E78-4BA8-9226-5FFD57DCB69D}" srcOrd="0" destOrd="0" presId="urn:microsoft.com/office/officeart/2005/8/layout/orgChart1"/>
+    <dgm:cxn modelId="{EEF44DDD-DB88-D740-B61C-233804CC31FD}" type="presOf" srcId="{94B23D3E-BD45-4FA0-9736-F0B3BCFCBFFE}" destId="{2129378C-BA12-4D51-9FD4-EC7012575F83}" srcOrd="1" destOrd="0" presId="urn:microsoft.com/office/officeart/2005/8/layout/orgChart1"/>
+    <dgm:cxn modelId="{38E0EAD6-AD1D-254D-8665-A0E6D9CCE3C1}" type="presOf" srcId="{C3F00ACD-BD35-4C93-AED9-718EC0388BEB}" destId="{51079A84-49C8-41F4-9D05-7FEC4FEC4B6E}" srcOrd="0" destOrd="0" presId="urn:microsoft.com/office/officeart/2005/8/layout/orgChart1"/>
     <dgm:cxn modelId="{30287404-1602-4EDD-80F5-5D22676D9E3C}" srcId="{589A2777-9AF4-491A-A97B-6E6C709B3283}" destId="{94B23D3E-BD45-4FA0-9736-F0B3BCFCBFFE}" srcOrd="0" destOrd="0" parTransId="{17D2686D-FB37-4650-9997-37C5AE699601}" sibTransId="{F48BEAA6-CC0E-4191-A56C-A571A363CFC0}"/>
-    <dgm:cxn modelId="{84CF73BC-A5FA-BC40-9C3D-D67FC6A25C8E}" type="presOf" srcId="{9605A8FC-0B20-44EC-B4DC-2C64897F3218}" destId="{20967916-DBC3-4772-AC6E-80B61336A42B}" srcOrd="0" destOrd="0" presId="urn:microsoft.com/office/officeart/2005/8/layout/orgChart1"/>
-    <dgm:cxn modelId="{C61B374F-527F-E042-BE7E-B3C442327158}" type="presOf" srcId="{687ECD2D-38F3-42F1-AB87-89E51267D4A5}" destId="{04370048-40F0-4BF0-AE52-3BE549A51D3C}" srcOrd="0" destOrd="0" presId="urn:microsoft.com/office/officeart/2005/8/layout/orgChart1"/>
+    <dgm:cxn modelId="{A6C23E5E-BBE5-2F41-BE3A-2CEEF67F2789}" type="presOf" srcId="{3E77FAEB-6253-4BCB-A8BD-F64DF15941A3}" destId="{4AC446E9-5EA3-4104-9A6A-6BB4559C7F1B}" srcOrd="0" destOrd="0" presId="urn:microsoft.com/office/officeart/2005/8/layout/orgChart1"/>
+    <dgm:cxn modelId="{D3183A3C-CD68-F341-BA6D-F4F8AA875659}" type="presOf" srcId="{687ECD2D-38F3-42F1-AB87-89E51267D4A5}" destId="{04370048-40F0-4BF0-AE52-3BE549A51D3C}" srcOrd="0" destOrd="0" presId="urn:microsoft.com/office/officeart/2005/8/layout/orgChart1"/>
+    <dgm:cxn modelId="{B12FA748-C33F-2641-A967-86E65B8C542C}" type="presOf" srcId="{3CC69F16-2EE9-4916-A606-987F8317B751}" destId="{5818E70F-C5C2-4B45-A80A-81542A3C5AE7}" srcOrd="1" destOrd="0" presId="urn:microsoft.com/office/officeart/2005/8/layout/orgChart1"/>
+    <dgm:cxn modelId="{F974DB7A-B400-EB44-AC2E-E59F9A54E457}" type="presOf" srcId="{589A2777-9AF4-491A-A97B-6E6C709B3283}" destId="{9FDD5839-824F-4F90-B720-B486A3CC8069}" srcOrd="0" destOrd="0" presId="urn:microsoft.com/office/officeart/2005/8/layout/orgChart1"/>
+    <dgm:cxn modelId="{39CA36E3-4A41-F948-A26C-505D2D21A1DB}" type="presOf" srcId="{C496BD74-19CB-46EB-862B-875A5289DC73}" destId="{C53679F0-7A40-480A-B84C-E07FE27D682C}" srcOrd="1" destOrd="0" presId="urn:microsoft.com/office/officeart/2005/8/layout/orgChart1"/>
     <dgm:cxn modelId="{214197A1-1763-4632-B50D-CCB4B39BA231}" srcId="{48347569-2D44-4187-8E76-E01E096B72F4}" destId="{9605A8FC-0B20-44EC-B4DC-2C64897F3218}" srcOrd="2" destOrd="0" parTransId="{C3F00ACD-BD35-4C93-AED9-718EC0388BEB}" sibTransId="{0BFF58F7-CF29-4362-A0F1-B95CC5D28F63}"/>
-    <dgm:cxn modelId="{B3FD06D8-8AF2-D348-8386-9785428DE9EC}" type="presOf" srcId="{AABA9C2A-AC39-4C3B-8C4E-A71A46F44AC5}" destId="{88C888B0-2047-41DA-A048-687AAA45645D}" srcOrd="0" destOrd="0" presId="urn:microsoft.com/office/officeart/2005/8/layout/orgChart1"/>
-    <dgm:cxn modelId="{1F3275D3-0BFA-1241-9447-6ADFA64A759A}" type="presOf" srcId="{48347569-2D44-4187-8E76-E01E096B72F4}" destId="{4377A0B1-66D2-45BC-9E33-1825128E382B}" srcOrd="0" destOrd="0" presId="urn:microsoft.com/office/officeart/2005/8/layout/orgChart1"/>
-    <dgm:cxn modelId="{DB78082F-E785-4748-8CA7-D8AA84A222DB}" type="presOf" srcId="{C3F00ACD-BD35-4C93-AED9-718EC0388BEB}" destId="{51079A84-49C8-41F4-9D05-7FEC4FEC4B6E}" srcOrd="0" destOrd="0" presId="urn:microsoft.com/office/officeart/2005/8/layout/orgChart1"/>
-    <dgm:cxn modelId="{4CDAA641-1007-E04C-A13A-47FD5AEC0689}" type="presOf" srcId="{AABA9C2A-AC39-4C3B-8C4E-A71A46F44AC5}" destId="{1EAB3C11-6A4F-43AC-B211-86055116A01E}" srcOrd="1" destOrd="0" presId="urn:microsoft.com/office/officeart/2005/8/layout/orgChart1"/>
-    <dgm:cxn modelId="{F857DC92-995B-9048-A645-61D7200D43EC}" type="presOf" srcId="{3CC69F16-2EE9-4916-A606-987F8317B751}" destId="{950EF06F-4CCE-49EA-B54E-44C45D3DC267}" srcOrd="0" destOrd="0" presId="urn:microsoft.com/office/officeart/2005/8/layout/orgChart1"/>
-    <dgm:cxn modelId="{DB4918DA-A5BC-1F47-B06D-48B608C7B130}" type="presOf" srcId="{C496BD74-19CB-46EB-862B-875A5289DC73}" destId="{C53679F0-7A40-480A-B84C-E07FE27D682C}" srcOrd="1" destOrd="0" presId="urn:microsoft.com/office/officeart/2005/8/layout/orgChart1"/>
-    <dgm:cxn modelId="{5A8117C6-DB65-8A46-8C53-79BEE8AE0B82}" type="presParOf" srcId="{55774A3D-21FB-4A3B-AD9A-44F1994328A8}" destId="{31D5E8DB-14ED-423B-8BE2-7E3C2B650139}" srcOrd="0" destOrd="0" presId="urn:microsoft.com/office/officeart/2005/8/layout/orgChart1"/>
-    <dgm:cxn modelId="{DB192242-561F-2847-8FD8-AA3406771D22}" type="presParOf" srcId="{31D5E8DB-14ED-423B-8BE2-7E3C2B650139}" destId="{32C7AAD2-F3FE-48ED-A313-7D262E0251DA}" srcOrd="0" destOrd="0" presId="urn:microsoft.com/office/officeart/2005/8/layout/orgChart1"/>
-    <dgm:cxn modelId="{F19456B4-01C1-A944-AD38-040331E90765}" type="presParOf" srcId="{32C7AAD2-F3FE-48ED-A313-7D262E0251DA}" destId="{4377A0B1-66D2-45BC-9E33-1825128E382B}" srcOrd="0" destOrd="0" presId="urn:microsoft.com/office/officeart/2005/8/layout/orgChart1"/>
-    <dgm:cxn modelId="{C9314CF1-39CE-4948-ABDC-D863BB8AC831}" type="presParOf" srcId="{32C7AAD2-F3FE-48ED-A313-7D262E0251DA}" destId="{8932BDAF-7795-4AEB-A2FC-8074C28024D0}" srcOrd="1" destOrd="0" presId="urn:microsoft.com/office/officeart/2005/8/layout/orgChart1"/>
-    <dgm:cxn modelId="{CC89B719-1472-4A42-B8B0-911C9D99836F}" type="presParOf" srcId="{31D5E8DB-14ED-423B-8BE2-7E3C2B650139}" destId="{5ABF197A-8E73-4D19-B116-E6AEF04D7F2D}" srcOrd="1" destOrd="0" presId="urn:microsoft.com/office/officeart/2005/8/layout/orgChart1"/>
-    <dgm:cxn modelId="{245ECB23-9A5E-7242-B329-E73E9FDD31FD}" type="presParOf" srcId="{5ABF197A-8E73-4D19-B116-E6AEF04D7F2D}" destId="{F4A28CDB-FF3F-4012-B8B0-38A1800A2096}" srcOrd="0" destOrd="0" presId="urn:microsoft.com/office/officeart/2005/8/layout/orgChart1"/>
-    <dgm:cxn modelId="{166FC809-955D-A740-B2C1-3A24C362D154}" type="presParOf" srcId="{5ABF197A-8E73-4D19-B116-E6AEF04D7F2D}" destId="{65A4D7B4-429D-46C8-8B3E-743505EBCDBB}" srcOrd="1" destOrd="0" presId="urn:microsoft.com/office/officeart/2005/8/layout/orgChart1"/>
-    <dgm:cxn modelId="{2CE5F07B-2D19-8F43-9CB9-ACBCCDB8B3CA}" type="presParOf" srcId="{65A4D7B4-429D-46C8-8B3E-743505EBCDBB}" destId="{DB8AC82B-BE60-4EAE-880B-6DE22A5C0EF7}" srcOrd="0" destOrd="0" presId="urn:microsoft.com/office/officeart/2005/8/layout/orgChart1"/>
-    <dgm:cxn modelId="{60D669D9-4D4B-B941-A419-DC708A71C0D3}" type="presParOf" srcId="{DB8AC82B-BE60-4EAE-880B-6DE22A5C0EF7}" destId="{9FDD5839-824F-4F90-B720-B486A3CC8069}" srcOrd="0" destOrd="0" presId="urn:microsoft.com/office/officeart/2005/8/layout/orgChart1"/>
-    <dgm:cxn modelId="{8012ECA5-CE41-064A-8D3E-C6CC43102D2B}" type="presParOf" srcId="{DB8AC82B-BE60-4EAE-880B-6DE22A5C0EF7}" destId="{BDC8841B-8EDB-4597-8243-9F4FD5675C78}" srcOrd="1" destOrd="0" presId="urn:microsoft.com/office/officeart/2005/8/layout/orgChart1"/>
-    <dgm:cxn modelId="{B560FCE2-0CAE-A741-9BF4-E0342ECB7C99}" type="presParOf" srcId="{65A4D7B4-429D-46C8-8B3E-743505EBCDBB}" destId="{0D0A93D8-16D8-4769-A1A6-4D7DD89BA84D}" srcOrd="1" destOrd="0" presId="urn:microsoft.com/office/officeart/2005/8/layout/orgChart1"/>
-    <dgm:cxn modelId="{EA5880FB-99E0-B84D-9744-6A97042CCDC8}" type="presParOf" srcId="{0D0A93D8-16D8-4769-A1A6-4D7DD89BA84D}" destId="{2AF7BFB9-8E78-4BA8-9226-5FFD57DCB69D}" srcOrd="0" destOrd="0" presId="urn:microsoft.com/office/officeart/2005/8/layout/orgChart1"/>
-    <dgm:cxn modelId="{9ED85B89-8C2F-7C40-88CC-73775A3D21CC}" type="presParOf" srcId="{0D0A93D8-16D8-4769-A1A6-4D7DD89BA84D}" destId="{08864043-948D-45DF-8CF7-3A06692228E9}" srcOrd="1" destOrd="0" presId="urn:microsoft.com/office/officeart/2005/8/layout/orgChart1"/>
-    <dgm:cxn modelId="{85127DB4-6EF5-E649-8F1C-948118CAC402}" type="presParOf" srcId="{08864043-948D-45DF-8CF7-3A06692228E9}" destId="{E20C971D-106C-45F1-BBFA-1DCF98F2A230}" srcOrd="0" destOrd="0" presId="urn:microsoft.com/office/officeart/2005/8/layout/orgChart1"/>
-    <dgm:cxn modelId="{8CFEB6AE-B2FF-9E46-AAF3-CDBA32F0EAA7}" type="presParOf" srcId="{E20C971D-106C-45F1-BBFA-1DCF98F2A230}" destId="{9BF67DDF-7787-4F50-B039-7392461AD898}" srcOrd="0" destOrd="0" presId="urn:microsoft.com/office/officeart/2005/8/layout/orgChart1"/>
-    <dgm:cxn modelId="{CFA82185-FC15-984F-8A95-6AF999C4F32C}" type="presParOf" srcId="{E20C971D-106C-45F1-BBFA-1DCF98F2A230}" destId="{2129378C-BA12-4D51-9FD4-EC7012575F83}" srcOrd="1" destOrd="0" presId="urn:microsoft.com/office/officeart/2005/8/layout/orgChart1"/>
-    <dgm:cxn modelId="{5F3CFEE1-3FD1-4F4B-A564-032E02169CC6}" type="presParOf" srcId="{08864043-948D-45DF-8CF7-3A06692228E9}" destId="{9FC77DBF-AD2B-4F4C-A146-BD36A06E8834}" srcOrd="1" destOrd="0" presId="urn:microsoft.com/office/officeart/2005/8/layout/orgChart1"/>
-    <dgm:cxn modelId="{FBB48E80-E0EA-ED4B-BC07-1E93C2090C1E}" type="presParOf" srcId="{08864043-948D-45DF-8CF7-3A06692228E9}" destId="{11F8AC3E-2D4D-4563-87F6-442BF3CAA71E}" srcOrd="2" destOrd="0" presId="urn:microsoft.com/office/officeart/2005/8/layout/orgChart1"/>
-    <dgm:cxn modelId="{E6820C02-A224-0446-BAF4-57C4695F9931}" type="presParOf" srcId="{0D0A93D8-16D8-4769-A1A6-4D7DD89BA84D}" destId="{04370048-40F0-4BF0-AE52-3BE549A51D3C}" srcOrd="2" destOrd="0" presId="urn:microsoft.com/office/officeart/2005/8/layout/orgChart1"/>
-    <dgm:cxn modelId="{DAAEC66E-3B9F-9343-B9B5-5345347C3B4A}" type="presParOf" srcId="{0D0A93D8-16D8-4769-A1A6-4D7DD89BA84D}" destId="{DC2C712A-56C2-4AE7-9C64-A7BAA13FFF81}" srcOrd="3" destOrd="0" presId="urn:microsoft.com/office/officeart/2005/8/layout/orgChart1"/>
-    <dgm:cxn modelId="{3F0A8624-9DAC-F74D-BA41-D517C3E223FC}" type="presParOf" srcId="{DC2C712A-56C2-4AE7-9C64-A7BAA13FFF81}" destId="{B4887EF7-7B5D-4FEC-B5EE-8DCAD28F458A}" srcOrd="0" destOrd="0" presId="urn:microsoft.com/office/officeart/2005/8/layout/orgChart1"/>
-    <dgm:cxn modelId="{F3815411-7337-014E-AF66-B6CEB8D68AFD}" type="presParOf" srcId="{B4887EF7-7B5D-4FEC-B5EE-8DCAD28F458A}" destId="{779B4EAE-1347-4513-AEE0-C4C84F9A9F21}" srcOrd="0" destOrd="0" presId="urn:microsoft.com/office/officeart/2005/8/layout/orgChart1"/>
-    <dgm:cxn modelId="{AC24EB1A-526D-5F41-A177-B7D105F409DA}" type="presParOf" srcId="{B4887EF7-7B5D-4FEC-B5EE-8DCAD28F458A}" destId="{E2FE614C-B35B-4510-B538-0B712DBF98B7}" srcOrd="1" destOrd="0" presId="urn:microsoft.com/office/officeart/2005/8/layout/orgChart1"/>
-    <dgm:cxn modelId="{8F56AF91-21CB-8046-88BA-8AB446FAFDAA}" type="presParOf" srcId="{DC2C712A-56C2-4AE7-9C64-A7BAA13FFF81}" destId="{A8091F0F-9B39-4C28-BD58-E028EEFF9075}" srcOrd="1" destOrd="0" presId="urn:microsoft.com/office/officeart/2005/8/layout/orgChart1"/>
-    <dgm:cxn modelId="{85D31AA5-438C-3A45-A1E0-01A0DC7CEAA0}" type="presParOf" srcId="{DC2C712A-56C2-4AE7-9C64-A7BAA13FFF81}" destId="{EA646782-6A87-467A-9467-475A84B17554}" srcOrd="2" destOrd="0" presId="urn:microsoft.com/office/officeart/2005/8/layout/orgChart1"/>
-    <dgm:cxn modelId="{15017D95-C177-954F-8252-4B77DBAF6542}" type="presParOf" srcId="{0D0A93D8-16D8-4769-A1A6-4D7DD89BA84D}" destId="{4AC446E9-5EA3-4104-9A6A-6BB4559C7F1B}" srcOrd="4" destOrd="0" presId="urn:microsoft.com/office/officeart/2005/8/layout/orgChart1"/>
-    <dgm:cxn modelId="{6978953F-F44D-FB47-AFEC-BFE23DBACB81}" type="presParOf" srcId="{0D0A93D8-16D8-4769-A1A6-4D7DD89BA84D}" destId="{8D920A2B-3A31-401A-B122-F40E673D715F}" srcOrd="5" destOrd="0" presId="urn:microsoft.com/office/officeart/2005/8/layout/orgChart1"/>
-    <dgm:cxn modelId="{EB6890EB-287A-D049-8E16-B18DFE33D181}" type="presParOf" srcId="{8D920A2B-3A31-401A-B122-F40E673D715F}" destId="{76F5A899-0C42-4D7A-B94F-D4D3CBF5E903}" srcOrd="0" destOrd="0" presId="urn:microsoft.com/office/officeart/2005/8/layout/orgChart1"/>
-    <dgm:cxn modelId="{B22F9B8B-E169-084C-A69C-DB38C6562455}" type="presParOf" srcId="{76F5A899-0C42-4D7A-B94F-D4D3CBF5E903}" destId="{E38B9066-00F8-494E-955D-FDA83C85B670}" srcOrd="0" destOrd="0" presId="urn:microsoft.com/office/officeart/2005/8/layout/orgChart1"/>
-    <dgm:cxn modelId="{90B60FE9-8D4A-7943-A6E8-95E04943240B}" type="presParOf" srcId="{76F5A899-0C42-4D7A-B94F-D4D3CBF5E903}" destId="{C53679F0-7A40-480A-B84C-E07FE27D682C}" srcOrd="1" destOrd="0" presId="urn:microsoft.com/office/officeart/2005/8/layout/orgChart1"/>
-    <dgm:cxn modelId="{DAFBD805-3F51-764B-860E-27F91CEF0CE9}" type="presParOf" srcId="{8D920A2B-3A31-401A-B122-F40E673D715F}" destId="{82313715-8A27-46C5-9C24-C8B89B0208EA}" srcOrd="1" destOrd="0" presId="urn:microsoft.com/office/officeart/2005/8/layout/orgChart1"/>
-    <dgm:cxn modelId="{94C08A85-217E-6D42-9501-23CD36BE91DE}" type="presParOf" srcId="{8D920A2B-3A31-401A-B122-F40E673D715F}" destId="{4C516A66-363C-402B-B53D-45849784F225}" srcOrd="2" destOrd="0" presId="urn:microsoft.com/office/officeart/2005/8/layout/orgChart1"/>
-    <dgm:cxn modelId="{296FAE52-35D9-7D48-B398-C93C0A3C31CE}" type="presParOf" srcId="{65A4D7B4-429D-46C8-8B3E-743505EBCDBB}" destId="{5F632533-116D-4B3B-A8E3-323BD5A403C0}" srcOrd="2" destOrd="0" presId="urn:microsoft.com/office/officeart/2005/8/layout/orgChart1"/>
-    <dgm:cxn modelId="{CE5DF255-1E85-0F48-8320-420A0976B900}" type="presParOf" srcId="{5ABF197A-8E73-4D19-B116-E6AEF04D7F2D}" destId="{BA71F716-B112-458F-8838-548FF5B9C93A}" srcOrd="2" destOrd="0" presId="urn:microsoft.com/office/officeart/2005/8/layout/orgChart1"/>
-    <dgm:cxn modelId="{2CE7F77A-C305-874A-898E-A7891EDEFA34}" type="presParOf" srcId="{5ABF197A-8E73-4D19-B116-E6AEF04D7F2D}" destId="{AF2C82CC-2E6C-4979-ADA1-2EDC437F8C26}" srcOrd="3" destOrd="0" presId="urn:microsoft.com/office/officeart/2005/8/layout/orgChart1"/>
-    <dgm:cxn modelId="{4F77D722-128C-B14B-8C39-2827814031D3}" type="presParOf" srcId="{AF2C82CC-2E6C-4979-ADA1-2EDC437F8C26}" destId="{2EBAEBDC-2E1A-4ED2-BCC9-7BCECA129DEA}" srcOrd="0" destOrd="0" presId="urn:microsoft.com/office/officeart/2005/8/layout/orgChart1"/>
-    <dgm:cxn modelId="{63238826-5B9B-4944-9B11-813DE1C50462}" type="presParOf" srcId="{2EBAEBDC-2E1A-4ED2-BCC9-7BCECA129DEA}" destId="{88C888B0-2047-41DA-A048-687AAA45645D}" srcOrd="0" destOrd="0" presId="urn:microsoft.com/office/officeart/2005/8/layout/orgChart1"/>
-    <dgm:cxn modelId="{4E0D163C-E77D-404B-A8DF-11C636ABE2E4}" type="presParOf" srcId="{2EBAEBDC-2E1A-4ED2-BCC9-7BCECA129DEA}" destId="{1EAB3C11-6A4F-43AC-B211-86055116A01E}" srcOrd="1" destOrd="0" presId="urn:microsoft.com/office/officeart/2005/8/layout/orgChart1"/>
-    <dgm:cxn modelId="{4B88AC7A-435E-964A-A3C7-FCC763C5D313}" type="presParOf" srcId="{AF2C82CC-2E6C-4979-ADA1-2EDC437F8C26}" destId="{3371E83D-A872-4055-8BF3-861A092BDA34}" srcOrd="1" destOrd="0" presId="urn:microsoft.com/office/officeart/2005/8/layout/orgChart1"/>
-    <dgm:cxn modelId="{2C68CBE1-C2DB-B44D-A8BC-69F7C1FD8456}" type="presParOf" srcId="{AF2C82CC-2E6C-4979-ADA1-2EDC437F8C26}" destId="{3248699F-8CCB-432D-960F-FF07B0C8DE1D}" srcOrd="2" destOrd="0" presId="urn:microsoft.com/office/officeart/2005/8/layout/orgChart1"/>
-    <dgm:cxn modelId="{B1D07082-3AC8-0C46-9800-33F60C3DC348}" type="presParOf" srcId="{5ABF197A-8E73-4D19-B116-E6AEF04D7F2D}" destId="{51079A84-49C8-41F4-9D05-7FEC4FEC4B6E}" srcOrd="4" destOrd="0" presId="urn:microsoft.com/office/officeart/2005/8/layout/orgChart1"/>
-    <dgm:cxn modelId="{5556A275-B246-1B40-AF5C-E2629818AECA}" type="presParOf" srcId="{5ABF197A-8E73-4D19-B116-E6AEF04D7F2D}" destId="{EA7520E8-B33B-4F94-81A7-723F68A04D5A}" srcOrd="5" destOrd="0" presId="urn:microsoft.com/office/officeart/2005/8/layout/orgChart1"/>
-    <dgm:cxn modelId="{13D9048A-0728-CB44-A91D-59D9FCF01ED3}" type="presParOf" srcId="{EA7520E8-B33B-4F94-81A7-723F68A04D5A}" destId="{B7BA2A8A-32D5-4DE6-8B94-6658685C339F}" srcOrd="0" destOrd="0" presId="urn:microsoft.com/office/officeart/2005/8/layout/orgChart1"/>
-    <dgm:cxn modelId="{813A60E0-B3FB-8448-8FF3-FE01AF2F9E8A}" type="presParOf" srcId="{B7BA2A8A-32D5-4DE6-8B94-6658685C339F}" destId="{20967916-DBC3-4772-AC6E-80B61336A42B}" srcOrd="0" destOrd="0" presId="urn:microsoft.com/office/officeart/2005/8/layout/orgChart1"/>
-    <dgm:cxn modelId="{32328759-94EB-0D47-8F58-B28036BED906}" type="presParOf" srcId="{B7BA2A8A-32D5-4DE6-8B94-6658685C339F}" destId="{B805B864-FED3-47CF-AB75-57C75B7979BD}" srcOrd="1" destOrd="0" presId="urn:microsoft.com/office/officeart/2005/8/layout/orgChart1"/>
-    <dgm:cxn modelId="{D18FE48E-E659-0A4E-AFD9-E752C4FA2CE0}" type="presParOf" srcId="{EA7520E8-B33B-4F94-81A7-723F68A04D5A}" destId="{31F392BC-D76E-480A-9825-C42AA44819BC}" srcOrd="1" destOrd="0" presId="urn:microsoft.com/office/officeart/2005/8/layout/orgChart1"/>
-    <dgm:cxn modelId="{B94EEF87-B5C2-384D-AEF5-D1EB1E15A0A1}" type="presParOf" srcId="{EA7520E8-B33B-4F94-81A7-723F68A04D5A}" destId="{7C0BFBC4-9523-4830-826D-357A4ABE642F}" srcOrd="2" destOrd="0" presId="urn:microsoft.com/office/officeart/2005/8/layout/orgChart1"/>
-    <dgm:cxn modelId="{B53E36A3-4CCE-B94C-9FEE-D572AFC2376D}" type="presParOf" srcId="{5ABF197A-8E73-4D19-B116-E6AEF04D7F2D}" destId="{55A3A6D7-775E-4B65-A7B5-A9F6264F63EF}" srcOrd="6" destOrd="0" presId="urn:microsoft.com/office/officeart/2005/8/layout/orgChart1"/>
-    <dgm:cxn modelId="{0D5A6FA1-B25F-EF47-B2AF-09AADE6B974E}" type="presParOf" srcId="{5ABF197A-8E73-4D19-B116-E6AEF04D7F2D}" destId="{0B38E8EB-528A-4A5D-8B2A-B1CE47499D7D}" srcOrd="7" destOrd="0" presId="urn:microsoft.com/office/officeart/2005/8/layout/orgChart1"/>
-    <dgm:cxn modelId="{B0C79D3F-BC5E-2741-8251-D7D611C41797}" type="presParOf" srcId="{0B38E8EB-528A-4A5D-8B2A-B1CE47499D7D}" destId="{3A0C654E-D74F-41DA-A5BD-39DFEC67F117}" srcOrd="0" destOrd="0" presId="urn:microsoft.com/office/officeart/2005/8/layout/orgChart1"/>
-    <dgm:cxn modelId="{40655BC7-DD21-7D49-A4F4-196DC465F20F}" type="presParOf" srcId="{3A0C654E-D74F-41DA-A5BD-39DFEC67F117}" destId="{950EF06F-4CCE-49EA-B54E-44C45D3DC267}" srcOrd="0" destOrd="0" presId="urn:microsoft.com/office/officeart/2005/8/layout/orgChart1"/>
-    <dgm:cxn modelId="{7EEB1F4B-2A4C-9A4E-B667-3F0BA93EA454}" type="presParOf" srcId="{3A0C654E-D74F-41DA-A5BD-39DFEC67F117}" destId="{5818E70F-C5C2-4B45-A80A-81542A3C5AE7}" srcOrd="1" destOrd="0" presId="urn:microsoft.com/office/officeart/2005/8/layout/orgChart1"/>
-    <dgm:cxn modelId="{04834E6F-9733-1942-83C7-D2C2C06DC53C}" type="presParOf" srcId="{0B38E8EB-528A-4A5D-8B2A-B1CE47499D7D}" destId="{B005ADA9-D628-45B5-B767-478D7C7A4017}" srcOrd="1" destOrd="0" presId="urn:microsoft.com/office/officeart/2005/8/layout/orgChart1"/>
-    <dgm:cxn modelId="{65DC8C9C-3E36-0641-83B0-A4BEBA88CAE5}" type="presParOf" srcId="{0B38E8EB-528A-4A5D-8B2A-B1CE47499D7D}" destId="{2DC924E2-92DF-495E-AB37-60D2CEBE960A}" srcOrd="2" destOrd="0" presId="urn:microsoft.com/office/officeart/2005/8/layout/orgChart1"/>
-    <dgm:cxn modelId="{2BEFFD1C-39BD-4747-9F8B-1FDE5FDB4501}" type="presParOf" srcId="{31D5E8DB-14ED-423B-8BE2-7E3C2B650139}" destId="{AA3F84B5-32BE-45CC-AA4F-EAFA065D9D90}" srcOrd="2" destOrd="0" presId="urn:microsoft.com/office/officeart/2005/8/layout/orgChart1"/>
+    <dgm:cxn modelId="{C77B5497-8B83-3C43-ACFF-4E31B77715C4}" type="presOf" srcId="{3CC69F16-2EE9-4916-A606-987F8317B751}" destId="{950EF06F-4CCE-49EA-B54E-44C45D3DC267}" srcOrd="0" destOrd="0" presId="urn:microsoft.com/office/officeart/2005/8/layout/orgChart1"/>
+    <dgm:cxn modelId="{5F0F0DDD-904B-7F45-9041-81286BBEC89D}" type="presParOf" srcId="{55774A3D-21FB-4A3B-AD9A-44F1994328A8}" destId="{31D5E8DB-14ED-423B-8BE2-7E3C2B650139}" srcOrd="0" destOrd="0" presId="urn:microsoft.com/office/officeart/2005/8/layout/orgChart1"/>
+    <dgm:cxn modelId="{2E606E25-0483-F044-916F-D9853E5FB1E0}" type="presParOf" srcId="{31D5E8DB-14ED-423B-8BE2-7E3C2B650139}" destId="{32C7AAD2-F3FE-48ED-A313-7D262E0251DA}" srcOrd="0" destOrd="0" presId="urn:microsoft.com/office/officeart/2005/8/layout/orgChart1"/>
+    <dgm:cxn modelId="{E640B9E8-89FE-C24A-97F5-7B73C9451C1F}" type="presParOf" srcId="{32C7AAD2-F3FE-48ED-A313-7D262E0251DA}" destId="{4377A0B1-66D2-45BC-9E33-1825128E382B}" srcOrd="0" destOrd="0" presId="urn:microsoft.com/office/officeart/2005/8/layout/orgChart1"/>
+    <dgm:cxn modelId="{1F051F92-22C6-2B49-81FE-C21077BA98A5}" type="presParOf" srcId="{32C7AAD2-F3FE-48ED-A313-7D262E0251DA}" destId="{8932BDAF-7795-4AEB-A2FC-8074C28024D0}" srcOrd="1" destOrd="0" presId="urn:microsoft.com/office/officeart/2005/8/layout/orgChart1"/>
+    <dgm:cxn modelId="{B75D8D3B-FB56-134B-97B0-9CB1066F0EC7}" type="presParOf" srcId="{31D5E8DB-14ED-423B-8BE2-7E3C2B650139}" destId="{5ABF197A-8E73-4D19-B116-E6AEF04D7F2D}" srcOrd="1" destOrd="0" presId="urn:microsoft.com/office/officeart/2005/8/layout/orgChart1"/>
+    <dgm:cxn modelId="{920060D0-27FE-B44A-A94D-9D6DBBCE32AD}" type="presParOf" srcId="{5ABF197A-8E73-4D19-B116-E6AEF04D7F2D}" destId="{F4A28CDB-FF3F-4012-B8B0-38A1800A2096}" srcOrd="0" destOrd="0" presId="urn:microsoft.com/office/officeart/2005/8/layout/orgChart1"/>
+    <dgm:cxn modelId="{24ED93A9-3AC6-1948-8CF8-8AD8830516D5}" type="presParOf" srcId="{5ABF197A-8E73-4D19-B116-E6AEF04D7F2D}" destId="{65A4D7B4-429D-46C8-8B3E-743505EBCDBB}" srcOrd="1" destOrd="0" presId="urn:microsoft.com/office/officeart/2005/8/layout/orgChart1"/>
+    <dgm:cxn modelId="{545ADE24-76C0-1746-8B96-4BE5FFCE63FD}" type="presParOf" srcId="{65A4D7B4-429D-46C8-8B3E-743505EBCDBB}" destId="{DB8AC82B-BE60-4EAE-880B-6DE22A5C0EF7}" srcOrd="0" destOrd="0" presId="urn:microsoft.com/office/officeart/2005/8/layout/orgChart1"/>
+    <dgm:cxn modelId="{FED08385-8EFC-BF4A-B2D9-C1974D81B9EF}" type="presParOf" srcId="{DB8AC82B-BE60-4EAE-880B-6DE22A5C0EF7}" destId="{9FDD5839-824F-4F90-B720-B486A3CC8069}" srcOrd="0" destOrd="0" presId="urn:microsoft.com/office/officeart/2005/8/layout/orgChart1"/>
+    <dgm:cxn modelId="{72B20E70-8D40-D543-AFAD-18C99B7B1456}" type="presParOf" srcId="{DB8AC82B-BE60-4EAE-880B-6DE22A5C0EF7}" destId="{BDC8841B-8EDB-4597-8243-9F4FD5675C78}" srcOrd="1" destOrd="0" presId="urn:microsoft.com/office/officeart/2005/8/layout/orgChart1"/>
+    <dgm:cxn modelId="{711E7617-3DB7-8B43-BCDA-426ECF9CB620}" type="presParOf" srcId="{65A4D7B4-429D-46C8-8B3E-743505EBCDBB}" destId="{0D0A93D8-16D8-4769-A1A6-4D7DD89BA84D}" srcOrd="1" destOrd="0" presId="urn:microsoft.com/office/officeart/2005/8/layout/orgChart1"/>
+    <dgm:cxn modelId="{3E455B97-7DFF-E04B-BA02-0D8A16BB4D91}" type="presParOf" srcId="{0D0A93D8-16D8-4769-A1A6-4D7DD89BA84D}" destId="{2AF7BFB9-8E78-4BA8-9226-5FFD57DCB69D}" srcOrd="0" destOrd="0" presId="urn:microsoft.com/office/officeart/2005/8/layout/orgChart1"/>
+    <dgm:cxn modelId="{52E1E31D-B672-A843-983E-BB2BC2792DBF}" type="presParOf" srcId="{0D0A93D8-16D8-4769-A1A6-4D7DD89BA84D}" destId="{08864043-948D-45DF-8CF7-3A06692228E9}" srcOrd="1" destOrd="0" presId="urn:microsoft.com/office/officeart/2005/8/layout/orgChart1"/>
+    <dgm:cxn modelId="{5FB8B4DE-7734-5740-BF0D-4364A5A69FBD}" type="presParOf" srcId="{08864043-948D-45DF-8CF7-3A06692228E9}" destId="{E20C971D-106C-45F1-BBFA-1DCF98F2A230}" srcOrd="0" destOrd="0" presId="urn:microsoft.com/office/officeart/2005/8/layout/orgChart1"/>
+    <dgm:cxn modelId="{15F6FEC5-2004-6749-99E3-EBEAD852C9EC}" type="presParOf" srcId="{E20C971D-106C-45F1-BBFA-1DCF98F2A230}" destId="{9BF67DDF-7787-4F50-B039-7392461AD898}" srcOrd="0" destOrd="0" presId="urn:microsoft.com/office/officeart/2005/8/layout/orgChart1"/>
+    <dgm:cxn modelId="{8B888F53-79EC-8941-A632-10B3D51F00A7}" type="presParOf" srcId="{E20C971D-106C-45F1-BBFA-1DCF98F2A230}" destId="{2129378C-BA12-4D51-9FD4-EC7012575F83}" srcOrd="1" destOrd="0" presId="urn:microsoft.com/office/officeart/2005/8/layout/orgChart1"/>
+    <dgm:cxn modelId="{834C6C54-8EDA-644E-9FBC-ADE332658FD4}" type="presParOf" srcId="{08864043-948D-45DF-8CF7-3A06692228E9}" destId="{9FC77DBF-AD2B-4F4C-A146-BD36A06E8834}" srcOrd="1" destOrd="0" presId="urn:microsoft.com/office/officeart/2005/8/layout/orgChart1"/>
+    <dgm:cxn modelId="{BCC283A1-F799-9944-BE77-A30B7646C893}" type="presParOf" srcId="{08864043-948D-45DF-8CF7-3A06692228E9}" destId="{11F8AC3E-2D4D-4563-87F6-442BF3CAA71E}" srcOrd="2" destOrd="0" presId="urn:microsoft.com/office/officeart/2005/8/layout/orgChart1"/>
+    <dgm:cxn modelId="{E3F171CD-4046-F341-A124-53B5982F576B}" type="presParOf" srcId="{0D0A93D8-16D8-4769-A1A6-4D7DD89BA84D}" destId="{04370048-40F0-4BF0-AE52-3BE549A51D3C}" srcOrd="2" destOrd="0" presId="urn:microsoft.com/office/officeart/2005/8/layout/orgChart1"/>
+    <dgm:cxn modelId="{F190C918-B075-5F43-91D0-9E90E5C56E19}" type="presParOf" srcId="{0D0A93D8-16D8-4769-A1A6-4D7DD89BA84D}" destId="{DC2C712A-56C2-4AE7-9C64-A7BAA13FFF81}" srcOrd="3" destOrd="0" presId="urn:microsoft.com/office/officeart/2005/8/layout/orgChart1"/>
+    <dgm:cxn modelId="{863EADD6-B395-574B-A4C8-1B6C389AEF14}" type="presParOf" srcId="{DC2C712A-56C2-4AE7-9C64-A7BAA13FFF81}" destId="{B4887EF7-7B5D-4FEC-B5EE-8DCAD28F458A}" srcOrd="0" destOrd="0" presId="urn:microsoft.com/office/officeart/2005/8/layout/orgChart1"/>
+    <dgm:cxn modelId="{C5C5B2E5-CA9F-2443-81D7-80E781E969AA}" type="presParOf" srcId="{B4887EF7-7B5D-4FEC-B5EE-8DCAD28F458A}" destId="{779B4EAE-1347-4513-AEE0-C4C84F9A9F21}" srcOrd="0" destOrd="0" presId="urn:microsoft.com/office/officeart/2005/8/layout/orgChart1"/>
+    <dgm:cxn modelId="{8D63AB4F-48C9-F84D-A7F6-FA1C1CD46377}" type="presParOf" srcId="{B4887EF7-7B5D-4FEC-B5EE-8DCAD28F458A}" destId="{E2FE614C-B35B-4510-B538-0B712DBF98B7}" srcOrd="1" destOrd="0" presId="urn:microsoft.com/office/officeart/2005/8/layout/orgChart1"/>
+    <dgm:cxn modelId="{3A5C3C4D-8775-0A43-A011-81028762EABF}" type="presParOf" srcId="{DC2C712A-56C2-4AE7-9C64-A7BAA13FFF81}" destId="{A8091F0F-9B39-4C28-BD58-E028EEFF9075}" srcOrd="1" destOrd="0" presId="urn:microsoft.com/office/officeart/2005/8/layout/orgChart1"/>
+    <dgm:cxn modelId="{859C4627-CB71-834C-BD1F-62F1FBD76656}" type="presParOf" srcId="{DC2C712A-56C2-4AE7-9C64-A7BAA13FFF81}" destId="{EA646782-6A87-467A-9467-475A84B17554}" srcOrd="2" destOrd="0" presId="urn:microsoft.com/office/officeart/2005/8/layout/orgChart1"/>
+    <dgm:cxn modelId="{6447C1A9-BDD0-734F-80F2-7B5EC698449A}" type="presParOf" srcId="{0D0A93D8-16D8-4769-A1A6-4D7DD89BA84D}" destId="{4AC446E9-5EA3-4104-9A6A-6BB4559C7F1B}" srcOrd="4" destOrd="0" presId="urn:microsoft.com/office/officeart/2005/8/layout/orgChart1"/>
+    <dgm:cxn modelId="{2AEDEB4E-1D6D-AC41-B086-4CF66A4CD6C0}" type="presParOf" srcId="{0D0A93D8-16D8-4769-A1A6-4D7DD89BA84D}" destId="{8D920A2B-3A31-401A-B122-F40E673D715F}" srcOrd="5" destOrd="0" presId="urn:microsoft.com/office/officeart/2005/8/layout/orgChart1"/>
+    <dgm:cxn modelId="{FB2F7045-8C5C-D44D-BB20-FB363DB2955A}" type="presParOf" srcId="{8D920A2B-3A31-401A-B122-F40E673D715F}" destId="{76F5A899-0C42-4D7A-B94F-D4D3CBF5E903}" srcOrd="0" destOrd="0" presId="urn:microsoft.com/office/officeart/2005/8/layout/orgChart1"/>
+    <dgm:cxn modelId="{A686BF7F-672B-4D4C-838D-5ECED657A445}" type="presParOf" srcId="{76F5A899-0C42-4D7A-B94F-D4D3CBF5E903}" destId="{E38B9066-00F8-494E-955D-FDA83C85B670}" srcOrd="0" destOrd="0" presId="urn:microsoft.com/office/officeart/2005/8/layout/orgChart1"/>
+    <dgm:cxn modelId="{DEDE89EF-097A-1F41-8E71-303FD4FACF1F}" type="presParOf" srcId="{76F5A899-0C42-4D7A-B94F-D4D3CBF5E903}" destId="{C53679F0-7A40-480A-B84C-E07FE27D682C}" srcOrd="1" destOrd="0" presId="urn:microsoft.com/office/officeart/2005/8/layout/orgChart1"/>
+    <dgm:cxn modelId="{B3925A84-C06A-3944-A474-97F3D41310D4}" type="presParOf" srcId="{8D920A2B-3A31-401A-B122-F40E673D715F}" destId="{82313715-8A27-46C5-9C24-C8B89B0208EA}" srcOrd="1" destOrd="0" presId="urn:microsoft.com/office/officeart/2005/8/layout/orgChart1"/>
+    <dgm:cxn modelId="{6067F91D-689A-E541-AE89-89CC3A2545C4}" type="presParOf" srcId="{8D920A2B-3A31-401A-B122-F40E673D715F}" destId="{4C516A66-363C-402B-B53D-45849784F225}" srcOrd="2" destOrd="0" presId="urn:microsoft.com/office/officeart/2005/8/layout/orgChart1"/>
+    <dgm:cxn modelId="{6816AB6B-74F5-1742-9597-4FFF5546B529}" type="presParOf" srcId="{65A4D7B4-429D-46C8-8B3E-743505EBCDBB}" destId="{5F632533-116D-4B3B-A8E3-323BD5A403C0}" srcOrd="2" destOrd="0" presId="urn:microsoft.com/office/officeart/2005/8/layout/orgChart1"/>
+    <dgm:cxn modelId="{51F054AC-F13F-5547-AA1F-20E1A37A7B59}" type="presParOf" srcId="{5ABF197A-8E73-4D19-B116-E6AEF04D7F2D}" destId="{BA71F716-B112-458F-8838-548FF5B9C93A}" srcOrd="2" destOrd="0" presId="urn:microsoft.com/office/officeart/2005/8/layout/orgChart1"/>
+    <dgm:cxn modelId="{57BACF4B-F05A-9440-82B9-6624202A1206}" type="presParOf" srcId="{5ABF197A-8E73-4D19-B116-E6AEF04D7F2D}" destId="{AF2C82CC-2E6C-4979-ADA1-2EDC437F8C26}" srcOrd="3" destOrd="0" presId="urn:microsoft.com/office/officeart/2005/8/layout/orgChart1"/>
+    <dgm:cxn modelId="{50A318B9-3981-2C4C-B474-84D2929D7A7C}" type="presParOf" srcId="{AF2C82CC-2E6C-4979-ADA1-2EDC437F8C26}" destId="{2EBAEBDC-2E1A-4ED2-BCC9-7BCECA129DEA}" srcOrd="0" destOrd="0" presId="urn:microsoft.com/office/officeart/2005/8/layout/orgChart1"/>
+    <dgm:cxn modelId="{EF342912-6F39-D34F-A4C2-FB873F0062B8}" type="presParOf" srcId="{2EBAEBDC-2E1A-4ED2-BCC9-7BCECA129DEA}" destId="{88C888B0-2047-41DA-A048-687AAA45645D}" srcOrd="0" destOrd="0" presId="urn:microsoft.com/office/officeart/2005/8/layout/orgChart1"/>
+    <dgm:cxn modelId="{46F20CBA-26EA-9F4A-8902-41D3048E6B86}" type="presParOf" srcId="{2EBAEBDC-2E1A-4ED2-BCC9-7BCECA129DEA}" destId="{1EAB3C11-6A4F-43AC-B211-86055116A01E}" srcOrd="1" destOrd="0" presId="urn:microsoft.com/office/officeart/2005/8/layout/orgChart1"/>
+    <dgm:cxn modelId="{D744CF64-EC77-7645-86B8-312490F58B32}" type="presParOf" srcId="{AF2C82CC-2E6C-4979-ADA1-2EDC437F8C26}" destId="{3371E83D-A872-4055-8BF3-861A092BDA34}" srcOrd="1" destOrd="0" presId="urn:microsoft.com/office/officeart/2005/8/layout/orgChart1"/>
+    <dgm:cxn modelId="{344FE0F8-80D0-AA49-91A0-0697E2605882}" type="presParOf" srcId="{AF2C82CC-2E6C-4979-ADA1-2EDC437F8C26}" destId="{3248699F-8CCB-432D-960F-FF07B0C8DE1D}" srcOrd="2" destOrd="0" presId="urn:microsoft.com/office/officeart/2005/8/layout/orgChart1"/>
+    <dgm:cxn modelId="{7984E38C-D400-5F47-B5E0-75A8D2E82C45}" type="presParOf" srcId="{5ABF197A-8E73-4D19-B116-E6AEF04D7F2D}" destId="{51079A84-49C8-41F4-9D05-7FEC4FEC4B6E}" srcOrd="4" destOrd="0" presId="urn:microsoft.com/office/officeart/2005/8/layout/orgChart1"/>
+    <dgm:cxn modelId="{160FA48E-C1D9-FD4B-8A99-DBCF8E1913D5}" type="presParOf" srcId="{5ABF197A-8E73-4D19-B116-E6AEF04D7F2D}" destId="{EA7520E8-B33B-4F94-81A7-723F68A04D5A}" srcOrd="5" destOrd="0" presId="urn:microsoft.com/office/officeart/2005/8/layout/orgChart1"/>
+    <dgm:cxn modelId="{60A6160F-E244-3144-B3A3-B7F679C01DCD}" type="presParOf" srcId="{EA7520E8-B33B-4F94-81A7-723F68A04D5A}" destId="{B7BA2A8A-32D5-4DE6-8B94-6658685C339F}" srcOrd="0" destOrd="0" presId="urn:microsoft.com/office/officeart/2005/8/layout/orgChart1"/>
+    <dgm:cxn modelId="{EDF30B68-5F8D-864A-9178-8E83DE4E156E}" type="presParOf" srcId="{B7BA2A8A-32D5-4DE6-8B94-6658685C339F}" destId="{20967916-DBC3-4772-AC6E-80B61336A42B}" srcOrd="0" destOrd="0" presId="urn:microsoft.com/office/officeart/2005/8/layout/orgChart1"/>
+    <dgm:cxn modelId="{D2401F94-130E-2942-953C-F0B6A5D9F14F}" type="presParOf" srcId="{B7BA2A8A-32D5-4DE6-8B94-6658685C339F}" destId="{B805B864-FED3-47CF-AB75-57C75B7979BD}" srcOrd="1" destOrd="0" presId="urn:microsoft.com/office/officeart/2005/8/layout/orgChart1"/>
+    <dgm:cxn modelId="{A72C1259-4370-4441-9332-9A16BD6148CD}" type="presParOf" srcId="{EA7520E8-B33B-4F94-81A7-723F68A04D5A}" destId="{31F392BC-D76E-480A-9825-C42AA44819BC}" srcOrd="1" destOrd="0" presId="urn:microsoft.com/office/officeart/2005/8/layout/orgChart1"/>
+    <dgm:cxn modelId="{BDF7B1C9-2E22-624C-B121-148D819CAC70}" type="presParOf" srcId="{EA7520E8-B33B-4F94-81A7-723F68A04D5A}" destId="{7C0BFBC4-9523-4830-826D-357A4ABE642F}" srcOrd="2" destOrd="0" presId="urn:microsoft.com/office/officeart/2005/8/layout/orgChart1"/>
+    <dgm:cxn modelId="{3BCD9DC8-95BE-8F43-9463-04BCCA3971AC}" type="presParOf" srcId="{5ABF197A-8E73-4D19-B116-E6AEF04D7F2D}" destId="{55A3A6D7-775E-4B65-A7B5-A9F6264F63EF}" srcOrd="6" destOrd="0" presId="urn:microsoft.com/office/officeart/2005/8/layout/orgChart1"/>
+    <dgm:cxn modelId="{3679060F-6EFA-E847-BEEE-7638AD3CED97}" type="presParOf" srcId="{5ABF197A-8E73-4D19-B116-E6AEF04D7F2D}" destId="{0B38E8EB-528A-4A5D-8B2A-B1CE47499D7D}" srcOrd="7" destOrd="0" presId="urn:microsoft.com/office/officeart/2005/8/layout/orgChart1"/>
+    <dgm:cxn modelId="{D51AADAC-B4CC-BC40-8CDE-6E9E321BA9D2}" type="presParOf" srcId="{0B38E8EB-528A-4A5D-8B2A-B1CE47499D7D}" destId="{3A0C654E-D74F-41DA-A5BD-39DFEC67F117}" srcOrd="0" destOrd="0" presId="urn:microsoft.com/office/officeart/2005/8/layout/orgChart1"/>
+    <dgm:cxn modelId="{982CF2B1-15C2-AF40-B09F-DEC63B01D8AC}" type="presParOf" srcId="{3A0C654E-D74F-41DA-A5BD-39DFEC67F117}" destId="{950EF06F-4CCE-49EA-B54E-44C45D3DC267}" srcOrd="0" destOrd="0" presId="urn:microsoft.com/office/officeart/2005/8/layout/orgChart1"/>
+    <dgm:cxn modelId="{ECE79FF7-B245-9D43-8CDE-BF78B021F67D}" type="presParOf" srcId="{3A0C654E-D74F-41DA-A5BD-39DFEC67F117}" destId="{5818E70F-C5C2-4B45-A80A-81542A3C5AE7}" srcOrd="1" destOrd="0" presId="urn:microsoft.com/office/officeart/2005/8/layout/orgChart1"/>
+    <dgm:cxn modelId="{E2305016-F521-AB4A-A7BB-2D1987E0AB1A}" type="presParOf" srcId="{0B38E8EB-528A-4A5D-8B2A-B1CE47499D7D}" destId="{B005ADA9-D628-45B5-B767-478D7C7A4017}" srcOrd="1" destOrd="0" presId="urn:microsoft.com/office/officeart/2005/8/layout/orgChart1"/>
+    <dgm:cxn modelId="{0DB8675F-09EE-0346-85EB-791E7876C0D4}" type="presParOf" srcId="{0B38E8EB-528A-4A5D-8B2A-B1CE47499D7D}" destId="{2DC924E2-92DF-495E-AB37-60D2CEBE960A}" srcOrd="2" destOrd="0" presId="urn:microsoft.com/office/officeart/2005/8/layout/orgChart1"/>
+    <dgm:cxn modelId="{8051C4FA-C034-5546-AFB1-A4761A433CC4}" type="presParOf" srcId="{31D5E8DB-14ED-423B-8BE2-7E3C2B650139}" destId="{AA3F84B5-32BE-45CC-AA4F-EAFA065D9D90}" srcOrd="2" destOrd="0" presId="urn:microsoft.com/office/officeart/2005/8/layout/orgChart1"/>
   </dgm:cxnLst>
   <dgm:bg/>
   <dgm:whole/>
@@ -38102,7 +38547,7 @@
 </file>
 
 <file path=customXml/itemProps1.xml><?xml version="1.0" encoding="utf-8"?>
-<ds:datastoreItem xmlns:ds="http://schemas.openxmlformats.org/officeDocument/2006/customXml" ds:itemID="{B49D6A6D-0674-204A-93C5-4E9683BE4179}">
+<ds:datastoreItem xmlns:ds="http://schemas.openxmlformats.org/officeDocument/2006/customXml" ds:itemID="{0CC591B0-5F32-EB40-B012-367A4A65A4E7}">
   <ds:schemaRefs>
     <ds:schemaRef ds:uri="http://schemas.openxmlformats.org/officeDocument/2006/bibliography"/>
   </ds:schemaRefs>

</xml_diff>